<commit_message>
updated the code to use proportion of recruits rather than proportion of scouts, this was we can more easily compare landscape type with a measure of waggle dance use
</commit_message>
<xml_diff>
--- a/analysis/manuscript/palmer_et_al_2022_quantifying_waggle_dance.docx
+++ b/analysis/manuscript/palmer_et_al_2022_quantifying_waggle_dance.docx
@@ -45,19 +45,7 @@
         <w:pStyle w:val="FirstParagraph"/>
       </w:pPr>
       <w:r>
-        <w:t xml:space="preserve">Honeybee foraging is an extraordinary collective behaviour that is directed through the waggle dance communication system, whereby colony foraging effort is allocated through a series of feedback loops. Here, we present a mathematical framework to explain </w:t>
-      </w:r>
-      <w:r>
-        <w:t>how the intrinsic process of the waggle dance can allow a colony to exploit different landscape types. From waggle dance observations, we infer the proportion of dances performed by bees that forage individually, and those that forage collectively. By appl</w:t>
-      </w:r>
-      <w:r>
-        <w:t>ying this methodology to waggle dance data from twenty hives, we show our model closely fits real-world honeybee foraging patterns and we demonstrate that colonies vary their use of waggle dance information across different landscapes. Our methodology prov</w:t>
-      </w:r>
-      <w:r>
-        <w:t>ides a tool to identify the ecological conditions in which honeybee colonies rely on dance communication, opening the door to large-scale experimental exploration of the selection pressures that may have driven the evolution of this remarkable collective b</w:t>
-      </w:r>
-      <w:r>
-        <w:t>ehaviour.</w:t>
+        <w:t>Honeybee foraging is an extraordinary collective behaviour that is directed through the waggle dance communication system, whereby colony foraging effort is allocated through a series of feedback loops. Here, we present a mathematical framework to explain how the intrinsic process of the waggle dance can allow a colony to exploit different landscape types. From waggle dance observations, we infer the proportion of dances performed by bees that forage individually, and those that forage collectively. By applying this methodology to waggle dance data from twenty hives, we show our model closely fits real-world honeybee foraging patterns and we demonstrate that colonies vary their use of waggle dance information across different landscapes. Our methodology provides a tool to identify the ecological conditions in which honeybee colonies rely on dance communication, opening the door to large-scale experimental exploration of the selection pressures that may have driven the evolution of this remarkable collective behaviour.</w:t>
       </w:r>
     </w:p>
     <w:p>
@@ -99,10 +87,7 @@
         <w:pStyle w:val="BodyText"/>
       </w:pPr>
       <w:r>
-        <w:t xml:space="preserve">Within honeybee colonies, a series of simple rules determine when and how much </w:t>
-      </w:r>
-      <w:r>
-        <w:t>bees perform the celebrated waggle dance (Fig. 1) mean that choices between feeding sites occur at the level of the group rather than the individual</w:t>
+        <w:t>Within honeybee colonies, a series of simple rules determine when and how much bees perform the celebrated waggle dance (Fig. 1) mean that choices between feeding sites occur at the level of the group rather than the individual</w:t>
       </w:r>
       <w:r>
         <w:rPr>
@@ -111,10 +96,7 @@
         <w:t>1</w:t>
       </w:r>
       <w:r>
-        <w:t>. For example, because the number of dance circuits performed by a bee on returning from a food source refl</w:t>
-      </w:r>
-      <w:r>
-        <w:t>ects the net energetic benefits of the trip, more of the colony’s workforce will be recruited to the richer of two equidistant sources</w:t>
+        <w:t>. For example, because the number of dance circuits performed by a bee on returning from a food source reflects the net energetic benefits of the trip, more of the colony’s workforce will be recruited to the richer of two equidistant sources</w:t>
       </w:r>
       <w:r>
         <w:rPr>
@@ -132,10 +114,7 @@
         <w:t>3</w:t>
       </w:r>
       <w:r>
-        <w:t>, without requiring any individuals to go out and visit multiple resources to</w:t>
-      </w:r>
-      <w:r>
-        <w:t xml:space="preserve"> make a directly informed choice. This extraordinary system is a key example of how social insect colony behaviour can take on a form extending beyond that of the individual units</w:t>
+        <w:t>, without requiring any individuals to go out and visit multiple resources to make a directly informed choice. This extraordinary system is a key example of how social insect colony behaviour can take on a form extending beyond that of the individual units</w:t>
       </w:r>
       <w:r>
         <w:rPr>
@@ -152,10 +131,7 @@
         <w:pStyle w:val="BodyText"/>
       </w:pPr>
       <w:r>
-        <w:t>Despi</w:t>
-      </w:r>
-      <w:r>
-        <w:t>te its intricacy and precision, a wealth of research now shows that foraging bees frequently do not use dance information to find forage sites</w:t>
+        <w:t>Despite its intricacy and precision, a wealth of research now shows that foraging bees frequently do not use dance information to find forage sites</w:t>
       </w:r>
       <w:r>
         <w:rPr>
@@ -164,10 +140,7 @@
         <w:t>5</w:t>
       </w:r>
       <w:r>
-        <w:t>. Accordingly, in many situations, colonies that are prevented from communicating via dances achieve equal or eve</w:t>
-      </w:r>
-      <w:r>
-        <w:t>n greater foraging success than their wild-type counterparts</w:t>
+        <w:t>. Accordingly, in many situations, colonies that are prevented from communicating via dances achieve equal or even greater foraging success than their wild-type counterparts</w:t>
       </w:r>
       <w:r>
         <w:rPr>
@@ -176,10 +149,7 @@
         <w:t>6–9</w:t>
       </w:r>
       <w:r>
-        <w:t>. This plasticity in the use of collective behaviour is intriguing because it may provide clues as to the selection pressures that were critical in the evolution of the dance communication syst</w:t>
-      </w:r>
-      <w:r>
-        <w:t>em.</w:t>
+        <w:t>. This plasticity in the use of collective behaviour is intriguing because it may provide clues as to the selection pressures that were critical in the evolution of the dance communication system.</w:t>
       </w:r>
     </w:p>
     <w:p>
@@ -188,10 +158,7 @@
       </w:pPr>
       <w:r>
         <w:lastRenderedPageBreak/>
-        <w:t>Identifying the circumstances in which bees use the dance is likely to be a key step towards understanding when it is likely to afford fitness benefits at the colony level. Despite the amount of research interest that has focused on the proximate mecha</w:t>
-      </w:r>
-      <w:r>
-        <w:t xml:space="preserve">nisms of collective decision-making via dance communication, the ultimate evolutionary drivers of its unique evolution within </w:t>
+        <w:t xml:space="preserve">Identifying the circumstances in which bees use the dance is likely to be a key step towards understanding when it is likely to afford fitness benefits at the colony level. Despite the amount of research interest that has focused on the proximate mechanisms of collective decision-making via dance communication, the ultimate evolutionary drivers of its unique evolution within </w:t>
       </w:r>
       <w:r>
         <w:rPr>
@@ -213,10 +180,7 @@
       </w:r>
       <w:commentRangeStart w:id="4"/>
       <w:r>
-        <w:t>While it is likely that the spatiotemporal distribution</w:t>
-      </w:r>
-      <w:r>
-        <w:t xml:space="preserve"> of forage was key</w:t>
+        <w:t>While it is likely that the spatiotemporal distribution of forage was key</w:t>
       </w:r>
       <w:commentRangeEnd w:id="4"/>
       <w:r>
@@ -244,10 +208,7 @@
         <w:t>12</w:t>
       </w:r>
       <w:r>
-        <w:t xml:space="preserve">, or that dancing comes at a </w:t>
-      </w:r>
-      <w:r>
-        <w:t>cost in challenging environments</w:t>
+        <w:t>, or that dancing comes at a cost in challenging environments</w:t>
       </w:r>
       <w:r>
         <w:rPr>
@@ -273,10 +234,7 @@
         <w:pStyle w:val="BodyText"/>
       </w:pPr>
       <w:r>
-        <w:t>Attempts to identify the circumstances in which dance communication is important have been challenging because they require constant monitoring of real-world colony w</w:t>
-      </w:r>
-      <w:r>
-        <w:t>eight</w:t>
+        <w:t>Attempts to identify the circumstances in which dance communication is important have been challenging because they require constant monitoring of real-world colony weight</w:t>
       </w:r>
       <w:r>
         <w:rPr>
@@ -294,10 +252,7 @@
         <w:t>15</w:t>
       </w:r>
       <w:r>
-        <w:t>. To do this at a scale that allows inter-colony variation in foraging envir</w:t>
-      </w:r>
-      <w:r>
-        <w:t>onments at sufficient replication is a major logistical hurdle (but see</w:t>
+        <w:t>. To do this at a scale that allows inter-colony variation in foraging environments at sufficient replication is a major logistical hurdle (but see</w:t>
       </w:r>
       <w:r>
         <w:rPr>
@@ -371,13 +326,7 @@
         <w:rPr>
           <w:b/>
         </w:rPr>
-        <w:t>The honeybee waggle dance carries information about t</w:t>
-      </w:r>
-      <w:r>
-        <w:rPr>
-          <w:b/>
-        </w:rPr>
-        <w:t>he location of a resource.</w:t>
+        <w:t>The honeybee waggle dance carries information about the location of a resource.</w:t>
       </w:r>
       <w:r>
         <w:t xml:space="preserve"> The duration of the waggle run indicates the distance to the resource and the angle of the dance relative to the vertical indicates the direction of the resource (circle in right panel), relative to the direction of the sun</w:t>
@@ -389,13 +338,7 @@
         <w:t>16</w:t>
       </w:r>
       <w:r>
-        <w:t>. Th</w:t>
-      </w:r>
-      <w:r>
-        <w:t xml:space="preserve">rough the observation and decoding of the waggle dance, a colony’s dance floor provides a unique opportunity to eavesdrop on the communication and decision making leading to collective foraging decisions. Overall resource “quality” -the net energetic gain </w:t>
-      </w:r>
-      <w:r>
-        <w:t>of a foraging trip- is provided through the number of waggle runs performed</w:t>
+        <w:t>. Through the observation and decoding of the waggle dance, a colony’s dance floor provides a unique opportunity to eavesdrop on the communication and decision making leading to collective foraging decisions. Overall resource “quality” -the net energetic gain of a foraging trip- is provided through the number of waggle runs performed</w:t>
       </w:r>
       <w:r>
         <w:rPr>
@@ -413,10 +356,7 @@
         <w:t>2</w:t>
       </w:r>
       <w:r>
-        <w:t>, the resulting over-representation of high-quality sites on the dance-</w:t>
-      </w:r>
-      <w:r>
-        <w:t>floor means that they are more likely to encounter dances that advertise better forage</w:t>
+        <w:t>, the resulting over-representation of high-quality sites on the dance-floor means that they are more likely to encounter dances that advertise better forage</w:t>
       </w:r>
       <w:r>
         <w:rPr>
@@ -442,17 +382,11 @@
         <w:pStyle w:val="BodyText"/>
       </w:pPr>
       <w:r>
-        <w:t>Here, we present a method to determine the extent of waggle da</w:t>
-      </w:r>
-      <w:r>
-        <w:t xml:space="preserve">nce use in colony foraging within specific landscapes by identifying the proportion of foraging trips that are made by </w:t>
+        <w:t xml:space="preserve">Here, we present a method to determine the extent of waggle dance use in colony foraging within specific landscapes by identifying the proportion of foraging trips that are made by </w:t>
       </w:r>
       <w:r>
         <w:lastRenderedPageBreak/>
-        <w:t>bees recruited through waggle dances. Our method examines the distribution of waggle run durations reported on the dance-floor and infers</w:t>
-      </w:r>
-      <w:r>
-        <w:t xml:space="preserve"> from its shape the relative contribution of dances for resources identified by individual search, “scouting” versus dances for resources found by following dances, “recruitment”</w:t>
+        <w:t>bees recruited through waggle dances. Our method examines the distribution of waggle run durations reported on the dance-floor and infers from its shape the relative contribution of dances for resources identified by individual search, “scouting” versus dances for resources found by following dances, “recruitment”</w:t>
       </w:r>
       <w:r>
         <w:rPr>
@@ -461,10 +395,7 @@
         <w:t>21</w:t>
       </w:r>
       <w:r>
-        <w:t>. Previously, the relative amount of scouting and recruitment trips have onl</w:t>
-      </w:r>
-      <w:r>
-        <w:t>y been quantifiable by documenting foragers’ individual search history, which requires tracking individual bees and is time -and labour- intensive</w:t>
+        <w:t>. Previously, the relative amount of scouting and recruitment trips have only been quantifiable by documenting foragers’ individual search history, which requires tracking individual bees and is time -and labour- intensive</w:t>
       </w:r>
       <w:r>
         <w:rPr>
@@ -473,13 +404,7 @@
         <w:t>21</w:t>
       </w:r>
       <w:r>
-        <w:t>. Our methods provide an efficient means of quantifying collective behaviour with no requirement to manipula</w:t>
-      </w:r>
-      <w:r>
-        <w:t>te hive orientations, assay foraging efficiency or document individuals’ previous experience. As such, they can identify when colonies adopt a collective foraging strategy- a critical step towards understanding when such a strategy outperforms individual-l</w:t>
-      </w:r>
-      <w:r>
-        <w:t>evel behaviour.</w:t>
+        <w:t>. Our methods provide an efficient means of quantifying collective behaviour with no requirement to manipulate hive orientations, assay foraging efficiency or document individuals’ previous experience. As such, they can identify when colonies adopt a collective foraging strategy- a critical step towards understanding when such a strategy outperforms individual-level behaviour.</w:t>
       </w:r>
     </w:p>
     <w:p>
@@ -497,13 +422,7 @@
         <w:pStyle w:val="FirstParagraph"/>
       </w:pPr>
       <w:r>
-        <w:t>The patterns of waggle dance-encoded foraging distances might differ under scenarios where colonies rely on individual search versus recruitment. To show this, we simulated honeybees foraging in a landscape where resource patches we</w:t>
-      </w:r>
-      <w:r>
-        <w:t>re randomly placed in the environment. Foragers could locate these under two different strategies: either acting as a scout and locating resources themselves, or following a recruit strategy and locating resources by following a random dance from the dance</w:t>
-      </w:r>
-      <w:r>
-        <w:t xml:space="preserve"> floor</w:t>
+        <w:t>The patterns of waggle dance-encoded foraging distances might differ under scenarios where colonies rely on individual search versus recruitment. To show this, we simulated honeybees foraging in a landscape where resource patches were randomly placed in the environment. Foragers could locate these under two different strategies: either acting as a scout and locating resources themselves, or following a recruit strategy and locating resources by following a random dance from the dance floor</w:t>
       </w:r>
       <w:r>
         <w:rPr>
@@ -512,16 +431,7 @@
         <w:t>22</w:t>
       </w:r>
       <w:r>
-        <w:t xml:space="preserve"> (Fig. 2a,b, details in Methods). As it is known in the simulation which individuals in the hive forage under what strategy, we can compare the distributions of foraging distances reported on the dance floor by each type of forager. Fig 2c shows th</w:t>
-      </w:r>
-      <w:r>
-        <w:t>at the shapes of the resource distance distributions for bees engaging in the two types of foraging trips are different. The distance distribution for the scout trips is akin close to that of an exponential distribution (Fig. 2c), which is the nearest neig</w:t>
-      </w:r>
-      <w:r>
-        <w:t>hbour distance distribution for foragers operating in a one-dimensional environment (see methods). The distribution of the distances reported for recruit trips (Fig. 2c) is a Rayleigh distribution which is the nearest-neighbour distribution in a two-dimens</w:t>
-      </w:r>
-      <w:r>
-        <w:t>ional environment</w:t>
+        <w:t xml:space="preserve"> (Fig. 2a,b, details in Methods). As it is known in the simulation which individuals in the hive forage under what strategy, we can compare the distributions of foraging distances reported on the dance floor by each type of forager. Fig 2c shows that the shapes of the resource distance distributions for bees engaging in the two types of foraging trips are different. The distance distribution for the scout trips is akin close to that of an exponential distribution (Fig. 2c), which is the nearest neighbour distance distribution for foragers operating in a one-dimensional environment (see methods). The distribution of the distances reported for recruit trips (Fig. 2c) is a Rayleigh distribution which is the nearest-neighbour distribution in a two-dimensional environment</w:t>
       </w:r>
       <w:r>
         <w:rPr>
@@ -543,40 +453,40 @@
         </w:rPr>
         <w:lastRenderedPageBreak/>
         <w:drawing>
-          <wp:inline distT="0" distB="0" distL="0" distR="0" wp14:anchorId="6E29EFCB" wp14:editId="59E11EE1">
-            <wp:extent cx="5334000" cy="2335820"/>
+          <wp:inline distT="0" distB="0" distL="0" distR="0" wp14:anchorId="52347FFD" wp14:editId="284EE787">
+            <wp:extent cx="5943600" cy="2602230"/>
             <wp:effectExtent l="0" t="0" r="0" b="0"/>
-            <wp:docPr id="2" name="Picture" descr="Figure 2. Simulating honey bee foraging. In our simulation model with scouting only (a), foragers leave the hive on a search path (white lines) and continue until they encounter a resource (circles, colours indicate different resource quality). When foraging with recruitment (b) foragers continue to identify resources in scouting trips (white lines) and convey this information on the dance floor (brown disc) where foragers can sample dances reporting on scouting and recruiting trips and follow these directions (yellow lines). (c) Complementary cumulative frequencies of foraging distances reported from scouting and recruit trips. Note the difference in the shape of the distributions"/>
-            <wp:cNvGraphicFramePr/>
+            <wp:docPr id="8" name="Picture 8"/>
+            <wp:cNvGraphicFramePr>
+              <a:graphicFrameLocks xmlns:a="http://schemas.openxmlformats.org/drawingml/2006/main" noChangeAspect="1"/>
+            </wp:cNvGraphicFramePr>
             <a:graphic xmlns:a="http://schemas.openxmlformats.org/drawingml/2006/main">
               <a:graphicData uri="http://schemas.openxmlformats.org/drawingml/2006/picture">
                 <pic:pic xmlns:pic="http://schemas.openxmlformats.org/drawingml/2006/picture">
                   <pic:nvPicPr>
-                    <pic:cNvPr id="0" name="Picture" descr="../results/figures/manuscript_figures/fig2.png"/>
-                    <pic:cNvPicPr>
-                      <a:picLocks noChangeAspect="1" noChangeArrowheads="1"/>
-                    </pic:cNvPicPr>
+                    <pic:cNvPr id="8" name="Picture 8"/>
+                    <pic:cNvPicPr/>
                   </pic:nvPicPr>
                   <pic:blipFill>
-                    <a:blip r:embed="rId12"/>
+                    <a:blip r:embed="rId12" cstate="print">
+                      <a:extLst>
+                        <a:ext uri="{28A0092B-C50C-407E-A947-70E740481C1C}">
+                          <a14:useLocalDpi xmlns:a14="http://schemas.microsoft.com/office/drawing/2010/main" val="0"/>
+                        </a:ext>
+                      </a:extLst>
+                    </a:blip>
                     <a:stretch>
                       <a:fillRect/>
                     </a:stretch>
                   </pic:blipFill>
-                  <pic:spPr bwMode="auto">
+                  <pic:spPr>
                     <a:xfrm>
                       <a:off x="0" y="0"/>
-                      <a:ext cx="5334000" cy="2335820"/>
+                      <a:ext cx="5943600" cy="2602230"/>
                     </a:xfrm>
                     <a:prstGeom prst="rect">
                       <a:avLst/>
                     </a:prstGeom>
-                    <a:noFill/>
-                    <a:ln w="9525">
-                      <a:noFill/>
-                      <a:headEnd/>
-                      <a:tailEnd/>
-                    </a:ln>
                   </pic:spPr>
                 </pic:pic>
               </a:graphicData>
@@ -589,7 +499,6 @@
       <w:pPr>
         <w:pStyle w:val="ImageCaption"/>
       </w:pPr>
-      <w:commentRangeStart w:id="6"/>
       <w:r>
         <w:t xml:space="preserve">Figure 2. </w:t>
       </w:r>
@@ -600,21 +509,10 @@
         <w:t>Simulating honey bee foraging</w:t>
       </w:r>
       <w:r>
-        <w:t>. In our simulation model with scouting only (a), foragers leave the hive on a search path (white lines) and continue until they encounter a resource (circles, colours indicate dif</w:t>
-      </w:r>
-      <w:r>
-        <w:t>ferent resource quality). When foraging with recruitment (b) foragers continue to identify resources in scouting trips (white lines) and convey this information on the dance floor (brown disc) where foragers can sample dances reporting on scouting and recr</w:t>
-      </w:r>
-      <w:r>
-        <w:t>uiting trips and follow these directions (yellow lines). (c) Complementary cumulative frequencies of foraging distances reported from scouting and recruit trips. Note the difference in the shape of the distributions</w:t>
-      </w:r>
-      <w:commentRangeEnd w:id="6"/>
-      <w:r>
-        <w:rPr>
-          <w:rStyle w:val="CommentReference"/>
-          <w:i w:val="0"/>
-        </w:rPr>
-        <w:commentReference w:id="6"/>
+        <w:t>. In our simulation model with scouting only (a), foragers leave the hive on a search path (white lines) and continue until they encounter a resource (circles, colours indicate different resource quality). When foraging with recruitment (b) foragers continue to identify resources in scouting trips (white lines) and convey this information on the dance floor (brown disc) where foragers can sample dances reporting on scouting and recruiting trips and follow these directions (yellow lines). (c) Complementary cumulative frequencies of foraging distances reported from scouting and recruit trips. Note the difference in the shape of the distributions</w:t>
+      </w:r>
+      <w:r>
+        <w:t>. The scout distribution is best fit by an exponential (grey fit line), the recruit distribution is best fit by a Rayleigh distribution.</w:t>
       </w:r>
     </w:p>
     <w:p>
@@ -622,10 +520,15 @@
         <w:pStyle w:val="BodyText"/>
       </w:pPr>
       <w:r>
-        <w:t>On the dance-floor, the number of waggle</w:t>
-      </w:r>
-      <w:r>
-        <w:t xml:space="preserve"> runs performed for a resource depends on its profitability</w:t>
+        <w:t xml:space="preserve">On the </w:t>
+      </w:r>
+      <w:proofErr w:type="gramStart"/>
+      <w:r>
+        <w:t>dance-floor</w:t>
+      </w:r>
+      <w:proofErr w:type="gramEnd"/>
+      <w:r>
+        <w:t>, the number of waggle runs performed for a resource depends on its profitability</w:t>
       </w:r>
       <w:r>
         <w:rPr>
@@ -643,10 +546,7 @@
         <w:t>1,19</w:t>
       </w:r>
       <w:r>
-        <w:t>. By combining this profitability bias with the distribu</w:t>
-      </w:r>
-      <w:r>
-        <w:t>tions identified in our simulations, we can accurately describe the distribution of waggle runs reported on the dance-floors of real honeybee colonies as a superposition of scout and recruit distributions (Fig 3, see Methods for details)</w:t>
+        <w:t>. By combining this profitability bias with the distributions identified in our simulations, we can accurately describe the distribution of waggle runs reported on the dance-floors of real honeybee colonies as a superposition of scout and recruit distributions (Fig 3, see Methods for details)</w:t>
       </w:r>
     </w:p>
     <w:p>
@@ -654,13 +554,7 @@
         <w:pStyle w:val="BodyText"/>
       </w:pPr>
       <w:r>
-        <w:t>This description i</w:t>
-      </w:r>
-      <w:r>
-        <w:t>ntrinsically captures honeybee foraging as collective decision making, whereby the foraging sites represented on the dance floor derive from a mixture of individual search and waggle dance information, modified by the profitability rule that biases recruit</w:t>
-      </w:r>
-      <w:r>
-        <w:t xml:space="preserve">ment towards closer or richer patches. The extent to which collective decision making is used is expressed in the proportion of scout dances, </w:t>
+        <w:t xml:space="preserve">This description intrinsically captures honeybee foraging as collective decision making, whereby the foraging sites represented on the dance floor derive from a mixture of individual search and waggle dance information, modified by the profitability rule that biases recruitment towards closer or richer patches. The extent to which collective decision making is used is expressed in the proportion of scout dances, </w:t>
       </w:r>
       <m:oMath>
         <m:r>
@@ -678,20 +572,11 @@
           <w:rPr>
             <w:rFonts w:ascii="Cambria Math" w:hAnsi="Cambria Math"/>
           </w:rPr>
-          <m:t>1-</m:t>
-        </m:r>
-        <m:r>
-          <w:rPr>
-            <w:rFonts w:ascii="Cambria Math" w:hAnsi="Cambria Math"/>
-          </w:rPr>
-          <m:t>p</m:t>
+          <m:t>1-p</m:t>
         </m:r>
       </m:oMath>
       <w:r>
-        <w:t xml:space="preserve">. Scouting and recruiting are not fixed behavioural categories, because individual bees can engage in both over the course of their foraging lifetime, and foragers can dance on return from any successful trip irrespective of whether they were recruited to </w:t>
-      </w:r>
-      <w:r>
-        <w:t>the forage site or found it individually</w:t>
+        <w:t>. Scouting and recruiting are not fixed behavioural categories, because individual bees can engage in both over the course of their foraging lifetime, and foragers can dance on return from any successful trip irrespective of whether they were recruited to the forage site or found it individually</w:t>
       </w:r>
       <w:r>
         <w:rPr>
@@ -708,30 +593,22 @@
         <w:pStyle w:val="BodyText"/>
       </w:pPr>
       <w:r>
-        <w:t>We constructed two models of foraging: an individual model describing a hypothetical colony that relies only on individual search to find foraging sites, and a collective model which describes a colony using wagg</w:t>
-      </w:r>
-      <w:r>
-        <w:t xml:space="preserve">le dance communication to exploit resources. In the individual model, all trips are “scout” trips, but as recruitment becomes more important, the proportion of “recruit” trips will increase. By setting </w:t>
+        <w:t xml:space="preserve">We constructed two models of foraging: an individual model describing a hypothetical colony that relies only on individual search to find foraging sites, and a collective model which describes a colony using waggle dance communication to exploit resources. In the individual model, all trips are “scout” trips, but as recruitment becomes more important, </w:t>
+      </w:r>
+      <w:r>
+        <w:lastRenderedPageBreak/>
+        <w:t xml:space="preserve">the proportion of “recruit” trips will increase. By setting </w:t>
       </w:r>
       <m:oMath>
         <m:r>
           <w:rPr>
             <w:rFonts w:ascii="Cambria Math" w:hAnsi="Cambria Math"/>
           </w:rPr>
-          <m:t>p</m:t>
-        </m:r>
-        <m:r>
-          <w:rPr>
-            <w:rFonts w:ascii="Cambria Math" w:hAnsi="Cambria Math"/>
-          </w:rPr>
-          <m:t>=1</m:t>
+          <m:t>p=1</m:t>
         </m:r>
       </m:oMath>
       <w:r>
-        <w:t>, we obtain a model based on the sole use of indiv</w:t>
-      </w:r>
-      <w:r>
-        <w:t xml:space="preserve">idual search (scouts only) and, alternatively, by allowing the proportion of scout trips, </w:t>
+        <w:t xml:space="preserve">, we obtain a model based on the sole use of individual search (scouts only) and, alternatively, by allowing the proportion of scout trips, </w:t>
       </w:r>
       <m:oMath>
         <m:r>
@@ -742,14 +619,7 @@
         </m:r>
       </m:oMath>
       <w:r>
-        <w:t xml:space="preserve">, to take on any value between 0 and 1, we can model the extent to which </w:t>
-      </w:r>
-      <w:r>
-        <w:lastRenderedPageBreak/>
-        <w:t>foraging occurs collectively. (Fig 2). In fitting these two models to distribution of waggl</w:t>
-      </w:r>
-      <w:r>
-        <w:t>e run durations decoded from real honeybee colonies we are thus able, using model selection</w:t>
+        <w:t>, to take on any value between 0 and 1, we can model the extent to which foraging occurs collectively. (Fig 2). In fitting these two models to distribution of waggle run durations decoded from real honeybee colonies we are thus able, using model selection</w:t>
       </w:r>
       <w:r>
         <w:rPr>
@@ -834,25 +704,10 @@
         <w:rPr>
           <w:b/>
         </w:rPr>
-        <w:t>The rationale of the fo</w:t>
-      </w:r>
-      <w:r>
-        <w:rPr>
-          <w:b/>
-        </w:rPr>
-        <w:t>raging model</w:t>
-      </w:r>
-      <w:r>
-        <w:t>. The distances of resources encountered by scouts are distributed exponentially (a). These dances are advertised on the dance floor (b). Dances for resources that are closer or higher in quality are repeated more often (c). As a consequence, d</w:t>
-      </w:r>
-      <w:r>
-        <w:t>ances for more profitable resource are over-represented and sampling foragers are biased to the more profitable resources (d). After successfully visiting advertised resources, recruits also dance for them leading to further amplification of this bias towa</w:t>
-      </w:r>
-      <w:r>
-        <w:t xml:space="preserve">rds the most profitable resource in the vicinity of the hive (e). The distances of recruiting trips are than distributed through a Rayleigh distribution (f). The distances reported on the dance floor are a mixture of the scout and recruiting trips and can </w:t>
-      </w:r>
-      <w:r>
-        <w:t>be calculated from the distance distributions of the scouting and recruiting trips, taking the reporting bias into account (see Methods for detail).</w:t>
+        <w:t>The rationale of the foraging model</w:t>
+      </w:r>
+      <w:r>
+        <w:t>. The distances of resources encountered by scouts are distributed exponentially (a). These dances are advertised on the dance floor (b). Dances for resources that are closer or higher in quality are repeated more often (c). As a consequence, dances for more profitable resource are over-represented and sampling foragers are biased to the more profitable resources (d). After successfully visiting advertised resources, recruits also dance for them leading to further amplification of this bias towards the most profitable resource in the vicinity of the hive (e). The distances of recruiting trips are than distributed through a Rayleigh distribution (f). The distances reported on the dance floor are a mixture of the scout and recruiting trips and can be calculated from the distance distributions of the scouting and recruiting trips, taking the reporting bias into account (see Methods for detail).</w:t>
       </w:r>
     </w:p>
     <w:p>
@@ -860,10 +715,7 @@
         <w:pStyle w:val="BodyText"/>
       </w:pPr>
       <w:r>
-        <w:t>To evaluate the use of waggle dance information and individual search in honeybee colonies foraging in ‘nat</w:t>
-      </w:r>
-      <w:r>
-        <w:t>ural’ landscapes, we analysed a pre-existing dataset of 2827 waggle dance observations from 20 observation hives, recorded between April-September 2017, (previously described in</w:t>
+        <w:t>To evaluate the use of waggle dance information and individual search in honeybee colonies foraging in ‘natural’ landscapes, we analysed a pre-existing dataset of 2827 waggle dance observations from 20 observation hives, recorded between April-September 2017, (previously described in</w:t>
       </w:r>
       <w:r>
         <w:rPr>
@@ -872,13 +724,7 @@
         <w:t>26</w:t>
       </w:r>
       <w:r>
-        <w:t>). Hives that contributed to this dataset had been situated at different loca</w:t>
-      </w:r>
-      <w:r>
-        <w:t>tions in South East England (see Methods, figure 4A) and visited every two weeks for a period of 24 weeks. On each visit, two hours of continuous waggle dance data was recorded by training a camcorder onto the dance floor. The footage of the dances was dec</w:t>
-      </w:r>
-      <w:r>
-        <w:t>oded manually</w:t>
+        <w:t>). Hives that contributed to this dataset had been situated at different locations in South East England (see Methods, figure 4A) and visited every two weeks for a period of 24 weeks. On each visit, two hours of continuous waggle dance data was recorded by training a camcorder onto the dance floor. The footage of the dances was decoded manually</w:t>
       </w:r>
       <w:r>
         <w:rPr>
@@ -887,10 +733,11 @@
         <w:t>26–28</w:t>
       </w:r>
       <w:r>
-        <w:t xml:space="preserve"> to extract waggle run durations. Using this data, for each site we fit both the collective and individual models and used model selection to determine which provided the better explanation of the data, and (if the collective model provid</w:t>
-      </w:r>
-      <w:r>
-        <w:t xml:space="preserve">ed a better fit) to quantify the relative use of social information through estimating the parameter </w:t>
+        <w:t xml:space="preserve"> to extract waggle run durations. Using this data, for each site we fit both the collective and individual models and used model selection to determine which </w:t>
+      </w:r>
+      <w:r>
+        <w:lastRenderedPageBreak/>
+        <w:t xml:space="preserve">provided the better explanation of the data, and (if the collective model provided a better fit) to quantify the relative use of social information through estimating the parameter </w:t>
       </w:r>
       <m:oMath>
         <m:r>
@@ -901,14 +748,7 @@
         </m:r>
       </m:oMath>
       <w:r>
-        <w:t xml:space="preserve">. In </w:t>
-      </w:r>
-      <w:r>
-        <w:lastRenderedPageBreak/>
-        <w:t>each case, We calculated the goodness-of-fit using a Kolmorgorov-Smirnov (KS) test to ascertain if the model provided a plausible explanation of the</w:t>
-      </w:r>
-      <w:r>
-        <w:t xml:space="preserve"> data</w:t>
+        <w:t>. In each case, We calculated the goodness-of-fit using a Kolmorgorov-Smirnov (KS) test to ascertain if the model provided a plausible explanation of the data</w:t>
       </w:r>
       <w:r>
         <w:rPr>
@@ -925,50 +765,29 @@
         <w:pStyle w:val="BodyText"/>
       </w:pPr>
       <w:r>
-        <w:t xml:space="preserve">For 16 out of 20 study hives, the collective model provided a better description of the data than the individual model (Fig. 4a). In the other 4 sites, despite the collective model having the higher maximum likelihood, the individual model had </w:t>
-      </w:r>
-      <w:r>
-        <w:t xml:space="preserve">a higher AIC value and so is more parsimonious (Supplementary Table 1). In all but one site, the collective model had a good fit (using a Kolmogorov-Smirnov statistic of </w:t>
+        <w:t xml:space="preserve">For 16 out of 20 study hives, the collective model provided a better description of the data than the individual model (Fig. 4a). In the other 4 sites, despite the collective model having the higher maximum likelihood, the individual model had a higher AIC value and so is more parsimonious (Supplementary Table 1). In all but one site, the collective model had a good fit (using a Kolmogorov-Smirnov statistic of </w:t>
       </w:r>
       <m:oMath>
         <m:r>
           <w:rPr>
             <w:rFonts w:ascii="Cambria Math" w:hAnsi="Cambria Math"/>
           </w:rPr>
-          <m:t>p</m:t>
-        </m:r>
-        <m:r>
-          <w:rPr>
-            <w:rFonts w:ascii="Cambria Math" w:hAnsi="Cambria Math"/>
-          </w:rPr>
-          <m:t>&gt;0.05</m:t>
+          <m:t>p&gt;0.05</m:t>
         </m:r>
       </m:oMath>
       <w:r>
-        <w:t>, see methods) to the empirical waggle run durations (Fig. 4b), whereas the ind</w:t>
-      </w:r>
-      <w:r>
-        <w:t xml:space="preserve">ividual model was significantly different to the observed data in 8 sites (Kolmogorov-Smirnov statistic </w:t>
+        <w:t xml:space="preserve">, see methods) to the empirical waggle run durations (Fig. 4b), whereas the individual model was significantly different to the observed data in 8 sites (Kolmogorov-Smirnov statistic </w:t>
       </w:r>
       <m:oMath>
         <m:r>
           <w:rPr>
             <w:rFonts w:ascii="Cambria Math" w:hAnsi="Cambria Math"/>
           </w:rPr>
-          <m:t>p</m:t>
-        </m:r>
-        <m:r>
-          <w:rPr>
-            <w:rFonts w:ascii="Cambria Math" w:hAnsi="Cambria Math"/>
-          </w:rPr>
-          <m:t>&lt;0.05</m:t>
+          <m:t>p&lt;0.05</m:t>
         </m:r>
       </m:oMath>
       <w:r>
-        <w:t>, Fig. 4b). The sites shown in Figs 4c-d are representative examples showing the model fits where the individual (Fig. 4c) and collective (Fig. 4</w:t>
-      </w:r>
-      <w:r>
-        <w:t>d) models fit best. Note the closeness of the fit to the data, illustrating the overall quality of the model description.</w:t>
+        <w:t>, Fig. 4b). The sites shown in Figs 4c-d are representative examples showing the model fits where the individual (Fig. 4c) and collective (Fig. 4d) models fit best. Note the closeness of the fit to the data, illustrating the overall quality of the model description.</w:t>
       </w:r>
     </w:p>
     <w:p>
@@ -980,40 +799,40 @@
           <w:noProof/>
         </w:rPr>
         <w:drawing>
-          <wp:inline distT="0" distB="0" distL="0" distR="0" wp14:anchorId="41BAA174" wp14:editId="2FD0B65C">
-            <wp:extent cx="4180551" cy="3183579"/>
+          <wp:inline distT="0" distB="0" distL="0" distR="0" wp14:anchorId="1509CD02" wp14:editId="52435785">
+            <wp:extent cx="3166878" cy="3023622"/>
             <wp:effectExtent l="0" t="0" r="0" b="0"/>
-            <wp:docPr id="4" name="Picture" descr="Figure 4. The honey bee foraging model fitted to data from 20 hives. (a) Location of study hives in Southern England, shaded area in the main plot indicates Greater London. For 16 hives for the collective foraging model provided best explanation (black circles) or for 4 hives the individual search model provided the best explanation(red triangles) as indicated by lowest AIC score. (b). Distribution of goodness of fit confidence values for each model fit to waggle run durations from each site. The p-value is derived from a bootstrapped two-sided KS test comparing the fitted model predictions to the empirical data, the red dashed line marks the significance threshold of 0.05. For values exceeding the threshold there is no statistically significant difference between the model and the data, indicating the model provides a good fit. For the hive in (c) the individual model (blue line) provided a better fit than the collective foraging model (red line). For the hive in (d) the collective foraging model (red line) provided a better fit than the individual model (blue line). Panels show the compliment cumulative frequencies with binned frequency distributions as inset."/>
-            <wp:cNvGraphicFramePr/>
+            <wp:docPr id="7" name="Picture 7" descr="Diagram&#10;&#10;Description automatically generated"/>
+            <wp:cNvGraphicFramePr>
+              <a:graphicFrameLocks xmlns:a="http://schemas.openxmlformats.org/drawingml/2006/main" noChangeAspect="1"/>
+            </wp:cNvGraphicFramePr>
             <a:graphic xmlns:a="http://schemas.openxmlformats.org/drawingml/2006/main">
               <a:graphicData uri="http://schemas.openxmlformats.org/drawingml/2006/picture">
                 <pic:pic xmlns:pic="http://schemas.openxmlformats.org/drawingml/2006/picture">
                   <pic:nvPicPr>
-                    <pic:cNvPr id="0" name="Picture" descr="../results/figures/manuscript_figures/fig4.png"/>
-                    <pic:cNvPicPr>
-                      <a:picLocks noChangeAspect="1" noChangeArrowheads="1"/>
-                    </pic:cNvPicPr>
+                    <pic:cNvPr id="7" name="Picture 7" descr="Diagram&#10;&#10;Description automatically generated"/>
+                    <pic:cNvPicPr/>
                   </pic:nvPicPr>
                   <pic:blipFill>
-                    <a:blip r:embed="rId14"/>
+                    <a:blip r:embed="rId14" cstate="print">
+                      <a:extLst>
+                        <a:ext uri="{28A0092B-C50C-407E-A947-70E740481C1C}">
+                          <a14:useLocalDpi xmlns:a14="http://schemas.microsoft.com/office/drawing/2010/main" val="0"/>
+                        </a:ext>
+                      </a:extLst>
+                    </a:blip>
                     <a:stretch>
                       <a:fillRect/>
                     </a:stretch>
                   </pic:blipFill>
-                  <pic:spPr bwMode="auto">
+                  <pic:spPr>
                     <a:xfrm>
                       <a:off x="0" y="0"/>
-                      <a:ext cx="4180551" cy="3183579"/>
+                      <a:ext cx="3166878" cy="3023622"/>
                     </a:xfrm>
                     <a:prstGeom prst="rect">
                       <a:avLst/>
                     </a:prstGeom>
-                    <a:noFill/>
-                    <a:ln w="9525">
-                      <a:noFill/>
-                      <a:headEnd/>
-                      <a:tailEnd/>
-                    </a:ln>
                   </pic:spPr>
                 </pic:pic>
               </a:graphicData>
@@ -1026,7 +845,7 @@
       <w:pPr>
         <w:pStyle w:val="ImageCaption"/>
       </w:pPr>
-      <w:commentRangeStart w:id="7"/>
+      <w:commentRangeStart w:id="6"/>
       <w:r>
         <w:t xml:space="preserve">Figure 4. </w:t>
       </w:r>
@@ -1037,102 +856,72 @@
         <w:t>The honey bee foraging model fitted to data from 20 hives</w:t>
       </w:r>
       <w:r>
-        <w:t>. (a) Location of study hives in Southern England, shaded area in</w:t>
-      </w:r>
-      <w:r>
-        <w:t xml:space="preserve"> the main plot indicates Greater London. For 16 hives for the collective foraging model provided best explanation (black circles) or for 4 hives the individual search model provided the best explanation(red triangles) as indicated by lowest AIC score. (b).</w:t>
-      </w:r>
-      <w:r>
-        <w:t xml:space="preserve"> Distribution of goodness of fit confidence values for each model fit to waggle run durations from each site. The p-value is derived from a bootstrapped two-sided KS test comparing the fitted model predictions to the empirical data, the red dashed line mar</w:t>
-      </w:r>
-      <w:r>
-        <w:t>ks the significance threshold of 0.05. For values exceeding the threshold there is no statistically significant difference between the model and the data, indicating the model provides a good fit. For the hive in (c) the individual model (blue line) provid</w:t>
-      </w:r>
-      <w:r>
-        <w:t>ed a better fit than the collective foraging model (red line). For the hive in (d) the collective foraging model (red line) provided a better fit than the individual model (blue line). Panels show the compliment cumulative frequencies with binned frequency</w:t>
-      </w:r>
-      <w:r>
-        <w:t xml:space="preserve"> distributions as inset.</w:t>
-      </w:r>
-      <w:commentRangeEnd w:id="7"/>
+        <w:t>. (a) Location of study hives in Southern England, shaded area in the main plot indicates Greater London. For 16 hives for the collective foraging model provided best explanation (black circles) or for 4 hives the individual search model provided the best explanation(red triangles) as indicated by lowest AIC score. (b). Distribution of goodness of fit confidence values for each model fit to waggle run durations from each site. The p-value is derived from a bootstrapped two-sided KS test comparing the fitted model predictions to the empirical data, the red dashed line marks the significance threshold of 0.05. For values exceeding the threshold there is no statistically significant difference between the model and the data, indicating the model provides a good fit. For the hive in (c) the individual model (blue line) provided a better fit than the collective foraging model (red line). For the hive in (d) the collective foraging model (red line) provided a better fit than the individual model (blue line). Panels show the compliment cumulative frequencies with binned frequency distributions as inset.</w:t>
+      </w:r>
+      <w:commentRangeEnd w:id="6"/>
       <w:r>
         <w:rPr>
           <w:rStyle w:val="CommentReference"/>
           <w:i w:val="0"/>
         </w:rPr>
+        <w:commentReference w:id="6"/>
+      </w:r>
+    </w:p>
+    <w:p>
+      <w:pPr>
+        <w:pStyle w:val="BodyText"/>
+      </w:pPr>
+      <w:r>
+        <w:lastRenderedPageBreak/>
+        <w:t>Our results show that, whilst colony-level foraging is mostly comprised of a mixture of scout and recruit foraging trips, in some circumstances, colony foraging can be better described by individual foraging alone. Thus, in some environments, the majority of foraging trips involve scouting to find new food sites rather than recruitment through dances. Note that this does not imply that these bees do not engage in dance following, because bees regularly follow dances but choose not to visit the advertised site</w:t>
+      </w:r>
+      <w:r>
+        <w:rPr>
+          <w:vertAlign w:val="superscript"/>
+        </w:rPr>
+        <w:t>31</w:t>
+      </w:r>
+      <w:r>
+        <w:t>, although it has also been shown that bees may cease dance following if it is proving unproductive</w:t>
+      </w:r>
+      <w:r>
+        <w:rPr>
+          <w:vertAlign w:val="superscript"/>
+        </w:rPr>
+        <w:t>9,31</w:t>
+      </w:r>
+      <w:r>
+        <w:t xml:space="preserve">. Evaluating how these individual decisions influence the collective, however, has historically been a challenge as it is effectively impossible to track an individual’s foraging behaviour over a landscape. </w:t>
+      </w:r>
+      <w:commentRangeStart w:id="7"/>
+      <w:r>
+        <w:t>As our results show that our model of individual foraging provides a good fit to colony foraging in 11 different sites</w:t>
+      </w:r>
+      <w:commentRangeEnd w:id="7"/>
+      <w:r>
+        <w:rPr>
+          <w:rStyle w:val="CommentReference"/>
+        </w:rPr>
         <w:commentReference w:id="7"/>
       </w:r>
+      <w:r>
+        <w:t xml:space="preserve">, and provides a more parsimonious description of foraging than a model of collective foraging in 4 sites, these findings support the idea that individual decision making can dominate colony foraging and demonstrates further evidence for flexible waggle dance use by </w:t>
+      </w:r>
+      <w:proofErr w:type="gramStart"/>
+      <w:r>
+        <w:t>honey bee</w:t>
+      </w:r>
+      <w:proofErr w:type="gramEnd"/>
+      <w:r>
+        <w:t xml:space="preserve"> colonies.</w:t>
+      </w:r>
     </w:p>
     <w:p>
       <w:pPr>
         <w:pStyle w:val="BodyText"/>
       </w:pPr>
       <w:r>
-        <w:lastRenderedPageBreak/>
-        <w:t>Our results show that, whilst colony-level foraging is mostly comprised of a mixture of scout and recruit foraging trips, in some circumstances, colony foraging can be better described by individual foraging alone. Thus, in some en</w:t>
-      </w:r>
-      <w:r>
-        <w:t>vironments, the majority of foraging trips involve scouting to find new food sites rather than recruitment through dances. Note that this does not imply that these bees do not engage in dance following, because bees regularly follow dances but choose not t</w:t>
-      </w:r>
-      <w:r>
-        <w:t>o visit the advertised site</w:t>
-      </w:r>
-      <w:r>
-        <w:rPr>
-          <w:vertAlign w:val="superscript"/>
-        </w:rPr>
-        <w:t>31</w:t>
-      </w:r>
-      <w:r>
-        <w:t>, although it has also been shown that bees may cease dance following if it is proving unproductive</w:t>
-      </w:r>
-      <w:r>
-        <w:rPr>
-          <w:vertAlign w:val="superscript"/>
-        </w:rPr>
-        <w:t>9,31</w:t>
-      </w:r>
-      <w:r>
-        <w:t>. Evaluating how these individual decisions influence the collective, however, has historically been a challenge as it is ef</w:t>
-      </w:r>
-      <w:r>
-        <w:t xml:space="preserve">fectively impossible to track an individual’s foraging behaviour over a landscape. </w:t>
-      </w:r>
-      <w:commentRangeStart w:id="8"/>
-      <w:r>
-        <w:t>As our results show that our model of individual foraging provides a good fit to colony foraging in 11 different sites</w:t>
-      </w:r>
-      <w:commentRangeEnd w:id="8"/>
-      <w:r>
-        <w:rPr>
-          <w:rStyle w:val="CommentReference"/>
-        </w:rPr>
-        <w:commentReference w:id="8"/>
-      </w:r>
-      <w:r>
-        <w:t>, and provides a more parsimonious description of forag</w:t>
-      </w:r>
-      <w:r>
-        <w:t xml:space="preserve">ing than a model of collective foraging in 4 sites, these findings support the idea that individual decision making can dominate colony foraging and demonstrates further evidence for flexible waggle dance use by </w:t>
-      </w:r>
-      <w:proofErr w:type="gramStart"/>
-      <w:r>
-        <w:t>honey bee</w:t>
-      </w:r>
-      <w:proofErr w:type="gramEnd"/>
-      <w:r>
-        <w:t xml:space="preserve"> colonies.</w:t>
-      </w:r>
-    </w:p>
-    <w:p>
-      <w:pPr>
-        <w:pStyle w:val="BodyText"/>
-      </w:pPr>
-      <w:r>
-        <w:t>Further quantification o</w:t>
-      </w:r>
-      <w:r>
-        <w:t xml:space="preserve">f the use of waggle-dance recruitment within all colonies, as a proportion of all foraging trips, can be achieved by extracting the estimated proportion of scout trips, </w:t>
+        <w:t xml:space="preserve">Further quantification of the use of waggle-dance recruitment within all colonies, as a proportion of all foraging trips, can be achieved by extracting the estimated proportion of scout trips, </w:t>
       </w:r>
       <m:oMath>
         <m:r>
@@ -1143,10 +932,7 @@
         </m:r>
       </m:oMath>
       <w:r>
-        <w:t>, for each site. Since our sites varied in land-use characteristics and potentially t</w:t>
-      </w:r>
-      <w:r>
-        <w:t>hus forage distributions (although in this case, not by design for this study), we investigated whether these estimates might correlate with land-use. We first classified the different land-use types of the area surrounding each site</w:t>
+        <w:t>, for each site. Since our sites varied in land-use characteristics and potentially thus forage distributions (although in this case, not by design for this study), we investigated whether these estimates might correlate with land-use. We first classified the different land-use types of the area surrounding each site</w:t>
       </w:r>
       <w:r>
         <w:rPr>
@@ -1155,10 +941,7 @@
         <w:t>32</w:t>
       </w:r>
       <w:r>
-        <w:t xml:space="preserve"> to obtain a standard</w:t>
-      </w:r>
-      <w:r>
-        <w:t>ised land-use profile for the urban and agri-rural environments separately as many land-use types present in urban areas do not occur in agri-rural environments and vice versa (see methods). We then performed a Partial Least Squares (PLS) analysis</w:t>
+        <w:t xml:space="preserve"> to obtain a standardised land-use profile for the urban and agri-rural environments separately as many land-use types present in urban areas do not occur in agri-rural environments and vice versa (see methods). We then performed a Partial Least Squares (PLS) analysis</w:t>
       </w:r>
       <w:r>
         <w:rPr>
@@ -1167,16 +950,7 @@
         <w:t>33</w:t>
       </w:r>
       <w:r>
-        <w:t xml:space="preserve"> (see m</w:t>
-      </w:r>
-      <w:r>
-        <w:t>ethods) to determine the principal components that represent combinations of land-use types which explained the most variation in the proportion of scout dances within agri-rural and urban environments. As for one of our sites neither model provided a plau</w:t>
-      </w:r>
-      <w:r>
-        <w:t>sible description, this site was removed from the PLS analysis. Due to our small sample size (10 urban and 9 agri-rural sites), we used jackknife resampling to evaluate the robustness of our results to influential points (see Methods, Supplementary Materia</w:t>
-      </w:r>
-      <w:r>
-        <w:t>l).</w:t>
+        <w:t xml:space="preserve"> (see methods) to determine the principal components that represent combinations of land-use types which explained the most variation in the proportion of scout dances within agri-rural and urban environments. As for one of our sites neither model provided a plausible description, this site was removed from the PLS analysis. Due to our small sample size (10 urban and 9 agri-rural sites), we used jackknife resampling to evaluate the robustness of our results to influential points (see Methods, Supplementary Material).</w:t>
       </w:r>
     </w:p>
     <w:p>
@@ -1231,22 +1005,7 @@
         </m:r>
       </m:oMath>
       <w:r>
-        <w:t xml:space="preserve"> = 4.9, p &lt; 0.05, Fig. 5a). This principal component correlat</w:t>
-      </w:r>
-      <w:r>
-        <w:t xml:space="preserve">es positively with arable land (29% of land coverage; Table 1) and negatively with built-up areas (17% of land coverage); note that it also correlates negatively with non-agricultural unmanaged green space and water, but together these represent less than </w:t>
-      </w:r>
-      <w:r>
-        <w:t>3% of land-use (Table 1; Fig. 5b). These land-use types maintain a significant correlation with the first principal component over the jackknifed PLS (Fig. 5b), with the exception of non-agricultural unmanaged green space which sits on the boarder, indicat</w:t>
-      </w:r>
-      <w:r>
-        <w:t>ing the results are robust. As arable land increases whilst built-up areas decrease, the proportion of trips that are driven by individual search increases. Arable land in the UK is typically considered nutritionally poor for bees (note that oilseed rape f</w:t>
-      </w:r>
-      <w:r>
-        <w:t>ields were not included within this category), while there is evidence to suggest that the residential areas that were captured within the “built-up” category are forage-rich hotspots, typically supporting relatively high bee diversity and abundance within</w:t>
-      </w:r>
-      <w:r>
-        <w:t xml:space="preserve"> gardens</w:t>
+        <w:t xml:space="preserve"> = 4.9, p &lt; 0.05, Fig. 5a). This principal component correlates positively with arable land (29% of land coverage; Table 1) and negatively with built-up areas (17% of land coverage); note that it also correlates negatively with non-agricultural unmanaged green space and water, but together these represent less than 3% of land-use (Table 1; Fig. 5b). These land-use types maintain a significant correlation with the first principal component over the jackknifed PLS (Fig. 5b), with the exception of non-agricultural unmanaged green space which sits on the boarder, indicating the results are robust. As arable land increases whilst built-up areas decrease, the proportion of trips that are driven by individual search increases. Arable land in the UK is typically considered nutritionally poor for bees (note that oilseed rape fields were not included within this category), while there is evidence to suggest that the residential areas that were captured within the “built-up” category are forage-rich hotspots, typically supporting relatively high bee diversity and abundance within gardens</w:t>
       </w:r>
       <w:r>
         <w:rPr>
@@ -3325,20 +3084,11 @@
         <w:t>Collective foraging correlates with land-use</w:t>
       </w:r>
       <w:r>
-        <w:t>. The proportion of scouts for each site against the first principal component derived from a Partial Least Squares analysis of land-use type. Beta regression shows the relationship (black line) between</w:t>
-      </w:r>
-      <w:r>
-        <w:t xml:space="preserve"> first principal component and the proportion of scouts, with 95% CI shown by the grey shaded area for agri-rural (a) and urban landscapes (c). The correlations between first principal component and each land-use type are shown for agri-rural (b) and urban</w:t>
-      </w:r>
-      <w:r>
-        <w:t xml:space="preserve"> landscapes (d). Correlations outside the shaded area significantly contribute to the first principal component. Colours </w:t>
+        <w:t xml:space="preserve">. The proportion of scouts for each site against the first principal component derived from a Partial Least Squares analysis of land-use type. Beta regression shows the relationship (black line) between first principal component and the proportion of scouts, with 95% CI shown by the grey shaded area for agri-rural (a) and urban landscapes (c). The correlations between first principal component and each land-use type are shown for agri-rural (b) and urban landscapes (d). Correlations outside the shaded area significantly contribute to the first principal component. Colours </w:t>
       </w:r>
       <w:r>
         <w:lastRenderedPageBreak/>
-        <w:t>correspond to the land use as shown in maps (circular insets) for selected sites. NAUMGS (resp. NAMGS) stands for non-agricultural unma</w:t>
-      </w:r>
-      <w:r>
-        <w:t>naged (resp. managed) green space.</w:t>
+        <w:t>correspond to the land use as shown in maps (circular insets) for selected sites. NAUMGS (resp. NAMGS) stands for non-agricultural unmanaged (resp. managed) green space.</w:t>
       </w:r>
     </w:p>
     <w:p>
@@ -3387,16 +3137,7 @@
         </m:r>
       </m:oMath>
       <w:r>
-        <w:t xml:space="preserve"> = 10.4, p &lt; 0.05, Fig. 5c). This component correlates positively with par</w:t>
-      </w:r>
-      <w:r>
-        <w:t>ks, allotments and cemeteries (8% of land cover; Table 1) and negatively with railways, however this accounts for ~1% of land cover (Table 1). The dominant land-use type by coverage, sparse residential (land coverage ~35%; Table 1), has a significant negat</w:t>
-      </w:r>
-      <w:r>
-        <w:t>ive correlation with the first principal component for some sites removed over the jackknife sampling (Supplementary Fig. 2.), however, it is overall not a significant contributor to the variance in the loadings (Fig. 5c.). Parks, allotments and cemeteries</w:t>
-      </w:r>
-      <w:r>
-        <w:t xml:space="preserve"> are typically forage-rich for honeybees</w:t>
+        <w:t xml:space="preserve"> = 10.4, p &lt; 0.05, Fig. 5c). This component correlates positively with parks, allotments and cemeteries (8% of land cover; Table 1) and negatively with railways, however this accounts for ~1% of land cover (Table 1). The dominant land-use type by coverage, sparse residential (land coverage ~35%; Table 1), has a significant negative correlation with the first principal component for some sites removed over the jackknife sampling (Supplementary Fig. 2.), however, it is overall not a significant contributor to the variance in the loadings (Fig. 5c.). Parks, allotments and cemeteries are typically forage-rich for honeybees</w:t>
       </w:r>
       <w:r>
         <w:rPr>
@@ -3407,43 +3148,37 @@
       <w:r>
         <w:t xml:space="preserve">, </w:t>
       </w:r>
-      <w:commentRangeStart w:id="9"/>
+      <w:commentRangeStart w:id="8"/>
       <w:r>
         <w:t>yet our model indicates more scouting trips in these landscapes.</w:t>
       </w:r>
-      <w:commentRangeEnd w:id="9"/>
+      <w:commentRangeEnd w:id="8"/>
       <w:r>
         <w:rPr>
           <w:rStyle w:val="CommentReference"/>
         </w:rPr>
-        <w:commentReference w:id="9"/>
-      </w:r>
-      <w:r>
-        <w:t xml:space="preserve"> However, note that the amount of land cover for this component is limited and the jackknifed PLS identified substantial variation in the loadings i</w:t>
-      </w:r>
-      <w:r>
-        <w:t>dentified for the first principal components (Supplementary Fig. 3.).</w:t>
+        <w:commentReference w:id="8"/>
+      </w:r>
+      <w:r>
+        <w:t xml:space="preserve"> However, note that the amount of land cover for this component is limited and the jackknifed PLS identified substantial variation in the loadings identified for the first principal components (Supplementary Fig. 3.).</w:t>
       </w:r>
     </w:p>
     <w:p>
       <w:pPr>
         <w:pStyle w:val="Heading1"/>
       </w:pPr>
-      <w:bookmarkStart w:id="10" w:name="discussion"/>
+      <w:bookmarkStart w:id="9" w:name="discussion"/>
       <w:r>
         <w:t>Discussion</w:t>
       </w:r>
-      <w:bookmarkEnd w:id="10"/>
+      <w:bookmarkEnd w:id="9"/>
     </w:p>
     <w:p>
       <w:pPr>
         <w:pStyle w:val="FirstParagraph"/>
       </w:pPr>
       <w:r>
-        <w:t>Wwe have presented a model to quantify the use of waggle-dance communication in collective decision-making by honeybee colonies. Whilst recruitment is well known to occur thro</w:t>
-      </w:r>
-      <w:r>
-        <w:t>ugh other mechanisms besides the waggle dance, such as through olfactory cues</w:t>
+        <w:t>Wwe have presented a model to quantify the use of waggle-dance communication in collective decision-making by honeybee colonies. Whilst recruitment is well known to occur through other mechanisms besides the waggle dance, such as through olfactory cues</w:t>
       </w:r>
       <w:r>
         <w:rPr>
@@ -3452,13 +3187,7 @@
         <w:t>35</w:t>
       </w:r>
       <w:r>
-        <w:t xml:space="preserve">, the exceptionally close fit of our model to waggle run durations underlines the importance of the waggle dance in honey bee foraging. The fitting of our model to waggle dance </w:t>
-      </w:r>
-      <w:r>
-        <w:t>observations provides a time and labour efficient methodology to quantify collective behaviour. Our model provides a tool to map the environment along the major axis of honeybee information use and visualise how land-use influences the use of the waggle da</w:t>
-      </w:r>
-      <w:r>
-        <w:t>nce and thus identifies the land-use combinations which most influence variation in the proportion of scouts.</w:t>
+        <w:t>, the exceptionally close fit of our model to waggle run durations underlines the importance of the waggle dance in honey bee foraging. The fitting of our model to waggle dance observations provides a time and labour efficient methodology to quantify collective behaviour. Our model provides a tool to map the environment along the major axis of honeybee information use and visualise how land-use influences the use of the waggle dance and thus identifies the land-use combinations which most influence variation in the proportion of scouts.</w:t>
       </w:r>
     </w:p>
     <w:p>
@@ -3477,9 +3206,32 @@
       <w:r>
         <w:t xml:space="preserve">, </w:t>
       </w:r>
+      <w:commentRangeStart w:id="10"/>
+      <w:r>
+        <w:t>they do not yet provide conclusive evidence for such a pattern. Although the agri-rural results agree with this assessment, the urban results seem to go against this trend.</w:t>
+      </w:r>
+      <w:commentRangeEnd w:id="10"/>
+      <w:r>
+        <w:rPr>
+          <w:rStyle w:val="CommentReference"/>
+        </w:rPr>
+        <w:commentReference w:id="10"/>
+      </w:r>
+      <w:r>
+        <w:t xml:space="preserve"> As we used an existing dataset, we did not systematically choose sites based on forage availability, and instead inferred forage availability based on land-use at each site. The dance recordings in our dataset were collected over an extended period of five months, over which time forage availability in the landscape likely changed considerably and non-uniformly across sites. We thus cannot rule out that longer term effects not captured in the data used in this study, such as resource stability</w:t>
+      </w:r>
+      <w:r>
+        <w:rPr>
+          <w:vertAlign w:val="superscript"/>
+        </w:rPr>
+        <w:t>15</w:t>
+      </w:r>
+      <w:r>
+        <w:t xml:space="preserve">, may also have contributed to our estimates of waggle dance use. </w:t>
+      </w:r>
       <w:commentRangeStart w:id="11"/>
       <w:r>
-        <w:t>they do not yet provide conclusive evidence for such a pattern. Although the agri-rural results agree with this assessment, the urban results seem to go against this trend.</w:t>
+        <w:t>Our findings illustrate how our model can be used to estimate reliance on collective behaviour within different landscapes, for exploration within datasets where land-use is systematically chosen by design.</w:t>
       </w:r>
       <w:commentRangeEnd w:id="11"/>
       <w:r>
@@ -3488,30 +3240,38 @@
         </w:rPr>
         <w:commentReference w:id="11"/>
       </w:r>
-      <w:r>
-        <w:t xml:space="preserve"> As we used an existing dataset, we did not systematically choose sites based on for</w:t>
-      </w:r>
-      <w:r>
-        <w:t>age availability, and instead inferred forage availability based on land-use at each site. The dance recordings in our dataset were collected over an extended period of five months, over which time forage availability in the landscape likely changed consid</w:t>
-      </w:r>
-      <w:r>
-        <w:t>erably and non-uniformly across sites. We thus cannot rule out that longer term effects not captured in the data used in this study, such as resource stability</w:t>
+    </w:p>
+    <w:p>
+      <w:pPr>
+        <w:pStyle w:val="BodyText"/>
+      </w:pPr>
+      <w:r>
+        <w:t>Our results within the agri-rural sites are in agreement with other studies which evaluated foraging performance with and without the dance</w:t>
       </w:r>
       <w:r>
         <w:rPr>
           <w:vertAlign w:val="superscript"/>
         </w:rPr>
-        <w:t>15</w:t>
-      </w:r>
-      <w:r>
-        <w:t xml:space="preserve">, may also have contributed to our estimates of waggle dance use. </w:t>
+        <w:t>9,10</w:t>
+      </w:r>
+      <w:r>
+        <w:t xml:space="preserve">. These results suggest that, even though collective foraging is not always beneficial, in environments where high quality </w:t>
+      </w:r>
+      <w:r>
+        <w:lastRenderedPageBreak/>
+        <w:t xml:space="preserve">resources are present, but relatively scarce, collective foraging is being carried out by colonies, suggesting that under these conditions exchanging social information through the waggle dance confers benefits. In both agri-rural and urban landscapes we have shown that the proportion of scouting trips change with land-use (illustrated in the change in land-use shown in the maps from left to right in Fig 5). We arrived at this conclusion through the analysis of waggle dance data, using a mathematical model to fit the waggle dance durations against. This method provides a time and labour efficient methodology to quantify collective behaviour. We analysed an existing data set and thus provide a proof of concept for how this new toolkit can be used to evaluate factors influencing waggle dance recruitment. </w:t>
       </w:r>
       <w:commentRangeStart w:id="12"/>
       <w:r>
-        <w:t>Our findings illustrate how o</w:t>
-      </w:r>
-      <w:r>
-        <w:t>ur model can be used to estimate reliance on collective behaviour within different landscapes, for exploration within datasets where land-use is systematically chosen by design.</w:t>
+        <w:t xml:space="preserve">The methods described here can also provide a framework to start exploring how collective decision making can help to buffer the effects of landscape change, and in this case how flexibility in the use of the waggle dance may help to exploit resources when experiencing novel landscape mosaics such as in the highly </w:t>
+      </w:r>
+      <w:proofErr w:type="spellStart"/>
+      <w:r>
+        <w:t>urbanised</w:t>
+      </w:r>
+      <w:proofErr w:type="spellEnd"/>
+      <w:r>
+        <w:t xml:space="preserve"> conurbations.</w:t>
       </w:r>
       <w:commentRangeEnd w:id="12"/>
       <w:r>
@@ -3526,95 +3286,25 @@
         <w:pStyle w:val="BodyText"/>
       </w:pPr>
       <w:r>
-        <w:t>Our results within the agri-rural sites are in agreement with other studies wh</w:t>
-      </w:r>
-      <w:r>
-        <w:t>ich evaluated foraging performance with and without the dance</w:t>
+        <w:t>The analysis of waggle dance data can make an important contribution to our understanding of social information use and provides a methodology to further evaluate how honey bees use their unique dance language. Recently, technological advances have emerged which enable colony metrics to be collected faster, more accurately and over greater time spans than could be gathered by hand, allowing individuals to be tracked within colonies and theories of individual behaviour to be evaluated in more depth than could have been done previously</w:t>
       </w:r>
       <w:r>
         <w:rPr>
           <w:vertAlign w:val="superscript"/>
         </w:rPr>
-        <w:t>9,10</w:t>
-      </w:r>
-      <w:r>
-        <w:t xml:space="preserve">. These results suggest that, even though collective foraging is not always beneficial, in environments where high quality </w:t>
-      </w:r>
-      <w:r>
-        <w:lastRenderedPageBreak/>
-        <w:t>resources are present, but relatively scarce, collective foraging is</w:t>
-      </w:r>
-      <w:r>
-        <w:t xml:space="preserve"> being carried out by colonies, suggesting that under these conditions exchanging social information through the waggle dance confers benefits. In both agri-rural and urban landscapes we have shown that the proportion of scouting trips change with land-use</w:t>
-      </w:r>
-      <w:r>
-        <w:t xml:space="preserve"> (illustrated in the change in land-use shown in the maps from left to right in Fig 5). We arrived at this conclusion through the analysis of waggle dance data, using a mathematical model to fit the waggle dance durations against. This method provides a ti</w:t>
-      </w:r>
-      <w:r>
-        <w:t xml:space="preserve">me and labour efficient methodology to quantify collective behaviour. We analysed an existing data set and thus provide a proof of concept for how this new toolkit can be used to evaluate factors influencing waggle dance recruitment. </w:t>
-      </w:r>
-      <w:commentRangeStart w:id="13"/>
-      <w:r>
-        <w:t xml:space="preserve">The methods described </w:t>
-      </w:r>
-      <w:r>
-        <w:t>here can also provide a framework to start exploring how collective decision making can help to buffer the effects of landscape change, and in this case how flexibility in the use of the waggle dance may help to exploit resources when experiencing novel la</w:t>
-      </w:r>
-      <w:r>
-        <w:t xml:space="preserve">ndscape mosaics such as in the highly </w:t>
-      </w:r>
-      <w:proofErr w:type="spellStart"/>
-      <w:r>
-        <w:t>urbanised</w:t>
-      </w:r>
-      <w:proofErr w:type="spellEnd"/>
-      <w:r>
-        <w:t xml:space="preserve"> conurbations.</w:t>
-      </w:r>
-      <w:commentRangeEnd w:id="13"/>
-      <w:r>
-        <w:rPr>
-          <w:rStyle w:val="CommentReference"/>
-        </w:rPr>
-        <w:commentReference w:id="13"/>
-      </w:r>
-    </w:p>
-    <w:p>
-      <w:pPr>
-        <w:pStyle w:val="BodyText"/>
-      </w:pPr>
-      <w:r>
-        <w:t>The analysis of waggle dance data can make an important contribution to our understanding of social information use and provides a methodology to further evaluate how honey bees use their unique</w:t>
-      </w:r>
-      <w:r>
-        <w:t xml:space="preserve"> dance language. Recently, technological advances have emerged which enable colony metrics to be collected faster, more accurately and over greater time spans than could be gathered by hand, allowing individuals to be tracked within colonies and theories o</w:t>
-      </w:r>
-      <w:r>
-        <w:t>f individual behaviour to be evaluated in more depth than could have been done previously</w:t>
+        <w:t>36</w:t>
+      </w:r>
+      <w:r>
+        <w:t>. By piecing together the behavioural response of individuals and combining these with landscape analyses, we have found an accurate mathematical description of colony foraging which extends our ability to quantify collective behaviour across environments. With the advances in the decoding of the waggle dance through automated methods</w:t>
       </w:r>
       <w:r>
         <w:rPr>
           <w:vertAlign w:val="superscript"/>
         </w:rPr>
-        <w:t>36</w:t>
-      </w:r>
-      <w:r>
-        <w:t>. By piecing together the behavioural response of individuals and combining these with landscape analyses, we have found an accurate mathematical description of colo</w:t>
-      </w:r>
-      <w:r>
-        <w:t>ny foraging which extends our ability to quantify collective behaviour across environments. With the advances in the decoding of the waggle dance through automated methods</w:t>
-      </w:r>
-      <w:r>
-        <w:rPr>
-          <w:vertAlign w:val="superscript"/>
-        </w:rPr>
         <w:t>37</w:t>
       </w:r>
       <w:r>
-        <w:t>, we face the prospect of waggle dance data becoming “big data”. Our methodology th</w:t>
-      </w:r>
-      <w:r>
-        <w:t>us provides a means of analysing such large data sets to inform the debate about the importance of collective decision making, as well as providing useful colony metrics of foraging activity.</w:t>
+        <w:t>, we face the prospect of waggle dance data becoming “big data”. Our methodology thus provides a means of analysing such large data sets to inform the debate about the importance of collective decision making, as well as providing useful colony metrics of foraging activity.</w:t>
       </w:r>
     </w:p>
     <w:p>
@@ -3635,10 +3325,28 @@
       <w:pPr>
         <w:pStyle w:val="Heading1"/>
       </w:pPr>
-      <w:bookmarkStart w:id="14" w:name="acknowledgments"/>
+      <w:bookmarkStart w:id="13" w:name="acknowledgments"/>
       <w:r>
         <w:t>Acknowledgments</w:t>
       </w:r>
+      <w:bookmarkEnd w:id="13"/>
+    </w:p>
+    <w:p>
+      <w:pPr>
+        <w:pStyle w:val="FirstParagraph"/>
+      </w:pPr>
+      <w:r>
+        <w:t>This work was supported by the Biotechnology and Biological Sciences Research Council (BBSRC) through grant BB/M011178/1.</w:t>
+      </w:r>
+    </w:p>
+    <w:p>
+      <w:pPr>
+        <w:pStyle w:val="Heading1"/>
+      </w:pPr>
+      <w:bookmarkStart w:id="14" w:name="conflict-of-interest"/>
+      <w:r>
+        <w:t>Conflict of interest</w:t>
+      </w:r>
       <w:bookmarkEnd w:id="14"/>
     </w:p>
     <w:p>
@@ -3646,43 +3354,25 @@
         <w:pStyle w:val="FirstParagraph"/>
       </w:pPr>
       <w:r>
-        <w:t>This work was supported by the Biotechnology and Biological Sciences Research Council (BBSRC) through grant BB/M011178/1.</w:t>
+        <w:t>The authors declare no conflict of interest.</w:t>
       </w:r>
     </w:p>
     <w:p>
       <w:pPr>
         <w:pStyle w:val="Heading1"/>
       </w:pPr>
-      <w:bookmarkStart w:id="15" w:name="conflict-of-interest"/>
-      <w:r>
-        <w:t>Conflict of interest</w:t>
-      </w:r>
-      <w:bookmarkEnd w:id="15"/>
-    </w:p>
-    <w:p>
-      <w:pPr>
-        <w:pStyle w:val="FirstParagraph"/>
-      </w:pPr>
-      <w:r>
-        <w:t>The authors declare no conflict of interest.</w:t>
-      </w:r>
-    </w:p>
-    <w:p>
-      <w:pPr>
-        <w:pStyle w:val="Heading1"/>
-      </w:pPr>
-      <w:bookmarkStart w:id="16" w:name="code-and-data-availability"/>
+      <w:bookmarkStart w:id="15" w:name="code-and-data-availability"/>
       <w:r>
         <w:lastRenderedPageBreak/>
         <w:t>Code and data availability</w:t>
       </w:r>
-      <w:bookmarkEnd w:id="16"/>
+      <w:bookmarkEnd w:id="15"/>
     </w:p>
     <w:p>
       <w:pPr>
         <w:pStyle w:val="FirstParagraph"/>
       </w:pPr>
-      <w:commentRangeStart w:id="17"/>
+      <w:commentRangeStart w:id="16"/>
       <w:r>
         <w:t xml:space="preserve">All code for analysis is available on GitHub at (insert link to </w:t>
       </w:r>
@@ -3720,22 +3410,49 @@
       <w:r>
         <w:t>.</w:t>
       </w:r>
-      <w:commentRangeEnd w:id="17"/>
+      <w:commentRangeEnd w:id="16"/>
       <w:r>
         <w:rPr>
           <w:rStyle w:val="CommentReference"/>
         </w:rPr>
-        <w:commentReference w:id="17"/>
+        <w:commentReference w:id="16"/>
       </w:r>
     </w:p>
     <w:p>
       <w:pPr>
         <w:pStyle w:val="Heading1"/>
       </w:pPr>
-      <w:bookmarkStart w:id="18" w:name="data-collection"/>
+      <w:bookmarkStart w:id="17" w:name="data-collection"/>
       <w:r>
         <w:t>Data collection</w:t>
       </w:r>
+      <w:bookmarkEnd w:id="17"/>
+    </w:p>
+    <w:p>
+      <w:pPr>
+        <w:pStyle w:val="FirstParagraph"/>
+      </w:pPr>
+      <w:r>
+        <w:t>Methods for how the data used for this study was collected can be found in full in Materials and Methods sections 2.1, 2.2 and 2.3 of</w:t>
+      </w:r>
+      <w:r>
+        <w:rPr>
+          <w:vertAlign w:val="superscript"/>
+        </w:rPr>
+        <w:t>1</w:t>
+      </w:r>
+      <w:r>
+        <w:t>.</w:t>
+      </w:r>
+    </w:p>
+    <w:p>
+      <w:pPr>
+        <w:pStyle w:val="Heading2"/>
+      </w:pPr>
+      <w:bookmarkStart w:id="18" w:name="land-use-preference-analysis"/>
+      <w:r>
+        <w:t>Land-use preference analysis</w:t>
+      </w:r>
       <w:bookmarkEnd w:id="18"/>
     </w:p>
     <w:p>
@@ -3743,7 +3460,7 @@
         <w:pStyle w:val="FirstParagraph"/>
       </w:pPr>
       <w:r>
-        <w:t>Methods for how the data used for this study was collected can be found in full in Materials and Methods sections 2.1, 2.2 and 2.3 of</w:t>
+        <w:t>Methods for how land-use types were classified can be found in Materials and Methods sections 2.6 of</w:t>
       </w:r>
       <w:r>
         <w:rPr>
@@ -3759,9 +3476,9 @@
       <w:pPr>
         <w:pStyle w:val="Heading2"/>
       </w:pPr>
-      <w:bookmarkStart w:id="19" w:name="land-use-preference-analysis"/>
-      <w:r>
-        <w:t>Land-use preference analysis</w:t>
+      <w:bookmarkStart w:id="19" w:name="waggle-dance-decoding"/>
+      <w:r>
+        <w:t>Waggle dance decoding</w:t>
       </w:r>
       <w:bookmarkEnd w:id="19"/>
     </w:p>
@@ -3770,7 +3487,7 @@
         <w:pStyle w:val="FirstParagraph"/>
       </w:pPr>
       <w:r>
-        <w:t>Methods for how land-use types were classified can be found in Materials and Methods sections 2.6 of</w:t>
+        <w:t>Methods for waggle dance decoding are fully described in Materials and Methods section 2.4 in</w:t>
       </w:r>
       <w:r>
         <w:rPr>
@@ -3784,40 +3501,13 @@
     </w:p>
     <w:p>
       <w:pPr>
-        <w:pStyle w:val="Heading2"/>
-      </w:pPr>
-      <w:bookmarkStart w:id="20" w:name="waggle-dance-decoding"/>
-      <w:r>
-        <w:t>Waggle dance decoding</w:t>
+        <w:pStyle w:val="Heading1"/>
+      </w:pPr>
+      <w:bookmarkStart w:id="20" w:name="simulation"/>
+      <w:r>
+        <w:t>Simulation</w:t>
       </w:r>
       <w:bookmarkEnd w:id="20"/>
-    </w:p>
-    <w:p>
-      <w:pPr>
-        <w:pStyle w:val="FirstParagraph"/>
-      </w:pPr>
-      <w:r>
-        <w:t>Methods for waggle dance decoding are fully described in Materials and Methods section 2.4 in</w:t>
-      </w:r>
-      <w:r>
-        <w:rPr>
-          <w:vertAlign w:val="superscript"/>
-        </w:rPr>
-        <w:t>1</w:t>
-      </w:r>
-      <w:r>
-        <w:t>.</w:t>
-      </w:r>
-    </w:p>
-    <w:p>
-      <w:pPr>
-        <w:pStyle w:val="Heading1"/>
-      </w:pPr>
-      <w:bookmarkStart w:id="21" w:name="simulation"/>
-      <w:r>
-        <w:t>Simulation</w:t>
-      </w:r>
-      <w:bookmarkEnd w:id="21"/>
     </w:p>
     <w:p>
       <w:pPr>
@@ -4125,11 +3815,11 @@
       <w:pPr>
         <w:pStyle w:val="Heading1"/>
       </w:pPr>
-      <w:bookmarkStart w:id="22" w:name="model"/>
+      <w:bookmarkStart w:id="21" w:name="model"/>
       <w:r>
         <w:t>Model</w:t>
       </w:r>
-      <w:bookmarkEnd w:id="22"/>
+      <w:bookmarkEnd w:id="21"/>
     </w:p>
     <w:p>
       <w:pPr>
@@ -4289,15 +3979,7 @@
       </w:r>
       <w:r>
         <w:lastRenderedPageBreak/>
-        <w:t>all trips are scout trips. With this information we can specify the distribu</w:t>
-      </w:r>
-      <w:proofErr w:type="spellStart"/>
-      <w:r>
-        <w:t>tions</w:t>
-      </w:r>
-      <w:proofErr w:type="spellEnd"/>
-      <w:r>
-        <w:t xml:space="preserve"> of distances on the dance floor (see Supplementary Material for details).</w:t>
+        <w:t>all trips are scout trips. With this information we can specify the distributions of distances on the dance floor (see Supplementary Material for details).</w:t>
       </w:r>
     </w:p>
     <w:p>
@@ -4316,15 +3998,7 @@
         </m:r>
       </m:oMath>
       <w:r>
-        <w:t xml:space="preserve"> different resource types (See Supplementary Material). However, in the f</w:t>
-      </w:r>
-      <w:proofErr w:type="spellStart"/>
-      <w:r>
-        <w:t>ull</w:t>
-      </w:r>
-      <w:proofErr w:type="spellEnd"/>
-      <w:r>
-        <w:t xml:space="preserve"> model the number of parameters increases with </w:t>
+        <w:t xml:space="preserve"> different resource types (See Supplementary Material). However, in the full model the number of parameters increases with </w:t>
       </w:r>
       <m:oMath>
         <m:r>
@@ -4346,15 +4020,7 @@
         </m:r>
       </m:oMath>
       <w:r>
-        <w:t xml:space="preserve"> we therefore used a simpli</w:t>
-      </w:r>
-      <w:proofErr w:type="spellStart"/>
-      <w:r>
-        <w:t>fied</w:t>
-      </w:r>
-      <w:proofErr w:type="spellEnd"/>
-      <w:r>
-        <w:t xml:space="preserve"> model to estimate the fraction of scout trips, where </w:t>
+        <w:t xml:space="preserve"> we therefore used a simplified model to estimate the fraction of scout trips, where </w:t>
       </w:r>
       <m:oMath>
         <m:r>
@@ -6011,39 +5677,39 @@
       <w:pPr>
         <w:pStyle w:val="Heading1"/>
       </w:pPr>
-      <w:bookmarkStart w:id="23" w:name="statistical-analysis"/>
+      <w:bookmarkStart w:id="22" w:name="statistical-analysis"/>
       <w:r>
         <w:lastRenderedPageBreak/>
         <w:t>Statistical analysis</w:t>
       </w:r>
+      <w:bookmarkEnd w:id="22"/>
+    </w:p>
+    <w:p>
+      <w:pPr>
+        <w:pStyle w:val="FirstParagraph"/>
+      </w:pPr>
+      <w:r>
+        <w:t>All analysis code is written in R</w:t>
+      </w:r>
+      <w:r>
+        <w:rPr>
+          <w:vertAlign w:val="superscript"/>
+        </w:rPr>
+        <w:t>5</w:t>
+      </w:r>
+      <w:r>
+        <w:t>.</w:t>
+      </w:r>
+    </w:p>
+    <w:p>
+      <w:pPr>
+        <w:pStyle w:val="Heading2"/>
+      </w:pPr>
+      <w:bookmarkStart w:id="23" w:name="model-fitting"/>
+      <w:r>
+        <w:t>Model fitting</w:t>
+      </w:r>
       <w:bookmarkEnd w:id="23"/>
-    </w:p>
-    <w:p>
-      <w:pPr>
-        <w:pStyle w:val="FirstParagraph"/>
-      </w:pPr>
-      <w:r>
-        <w:t>All analysis code is written in R</w:t>
-      </w:r>
-      <w:r>
-        <w:rPr>
-          <w:vertAlign w:val="superscript"/>
-        </w:rPr>
-        <w:t>5</w:t>
-      </w:r>
-      <w:r>
-        <w:t>.</w:t>
-      </w:r>
-    </w:p>
-    <w:p>
-      <w:pPr>
-        <w:pStyle w:val="Heading2"/>
-      </w:pPr>
-      <w:bookmarkStart w:id="24" w:name="model-fitting"/>
-      <w:r>
-        <w:t>Model fitting</w:t>
-      </w:r>
-      <w:bookmarkEnd w:id="24"/>
     </w:p>
     <w:p>
       <w:pPr>
@@ -6195,11 +5861,11 @@
       <w:pPr>
         <w:pStyle w:val="Heading2"/>
       </w:pPr>
-      <w:bookmarkStart w:id="25" w:name="partial-least-squares-analysis"/>
+      <w:bookmarkStart w:id="24" w:name="partial-least-squares-analysis"/>
       <w:r>
         <w:t>Partial Least Squares analysis</w:t>
       </w:r>
-      <w:bookmarkEnd w:id="25"/>
+      <w:bookmarkEnd w:id="24"/>
     </w:p>
     <w:p>
       <w:pPr>
@@ -6312,80 +5978,77 @@
       <w:pPr>
         <w:pStyle w:val="Heading1"/>
       </w:pPr>
-      <w:bookmarkStart w:id="26" w:name="references"/>
+      <w:bookmarkStart w:id="25" w:name="references"/>
       <w:r>
         <w:t xml:space="preserve">Main </w:t>
       </w:r>
       <w:r>
         <w:t>References</w:t>
       </w:r>
+      <w:bookmarkEnd w:id="25"/>
+    </w:p>
+    <w:p>
+      <w:pPr>
+        <w:pStyle w:val="Bibliography"/>
+      </w:pPr>
+      <w:bookmarkStart w:id="26" w:name="ref-Seeley1994A"/>
+      <w:bookmarkStart w:id="27" w:name="refs"/>
+      <w:r>
+        <w:t xml:space="preserve">1. Seeley, T. D. Honey bee foragers as sensory units of their colonies. </w:t>
+      </w:r>
+      <w:r>
+        <w:rPr>
+          <w:i/>
+        </w:rPr>
+        <w:t>Behavioral Ecology and Sociobiology</w:t>
+      </w:r>
+      <w:r>
+        <w:t xml:space="preserve"> </w:t>
+      </w:r>
+      <w:r>
+        <w:rPr>
+          <w:b/>
+        </w:rPr>
+        <w:t>34</w:t>
+      </w:r>
+      <w:r>
+        <w:t>, 51–62 (1994).</w:t>
+      </w:r>
+    </w:p>
+    <w:p>
+      <w:pPr>
+        <w:pStyle w:val="Bibliography"/>
+      </w:pPr>
+      <w:bookmarkStart w:id="28" w:name="ref-Seeley1991"/>
       <w:bookmarkEnd w:id="26"/>
+      <w:r>
+        <w:t xml:space="preserve">2. Seeley, T. D., Camazine, S. &amp; Sneyd, J. Collective decision-making in honey bees: how colonies choose among nectar sources. </w:t>
+      </w:r>
+      <w:r>
+        <w:rPr>
+          <w:i/>
+        </w:rPr>
+        <w:t>Behavioral Ecology and Sociobiology</w:t>
+      </w:r>
+      <w:r>
+        <w:t xml:space="preserve"> </w:t>
+      </w:r>
+      <w:r>
+        <w:rPr>
+          <w:b/>
+        </w:rPr>
+        <w:t>28</w:t>
+      </w:r>
+      <w:r>
+        <w:t>, 277–290 (1991).</w:t>
+      </w:r>
     </w:p>
     <w:p>
       <w:pPr>
         <w:pStyle w:val="Bibliography"/>
       </w:pPr>
-      <w:bookmarkStart w:id="27" w:name="ref-Seeley1994A"/>
-      <w:bookmarkStart w:id="28" w:name="refs"/>
-      <w:r>
-        <w:t xml:space="preserve">1. Seeley, T. D. Honey bee foragers as sensory units </w:t>
-      </w:r>
-      <w:r>
-        <w:t xml:space="preserve">of their colonies. </w:t>
-      </w:r>
-      <w:r>
-        <w:rPr>
-          <w:i/>
-        </w:rPr>
-        <w:t>Behavioral Ecology and Sociobiology</w:t>
-      </w:r>
-      <w:r>
-        <w:t xml:space="preserve"> </w:t>
-      </w:r>
-      <w:r>
-        <w:rPr>
-          <w:b/>
-        </w:rPr>
-        <w:t>34</w:t>
-      </w:r>
-      <w:r>
-        <w:t>, 51–62 (1994).</w:t>
-      </w:r>
-    </w:p>
-    <w:p>
-      <w:pPr>
-        <w:pStyle w:val="Bibliography"/>
-      </w:pPr>
-      <w:bookmarkStart w:id="29" w:name="ref-Seeley1991"/>
-      <w:bookmarkEnd w:id="27"/>
-      <w:r>
-        <w:t xml:space="preserve">2. Seeley, T. D., Camazine, S. &amp; Sneyd, J. Collective decision-making in honey bees: how colonies choose among nectar sources. </w:t>
-      </w:r>
-      <w:r>
-        <w:rPr>
-          <w:i/>
-        </w:rPr>
-        <w:t>Behavioral Ecology and Sociobiology</w:t>
-      </w:r>
-      <w:r>
-        <w:t xml:space="preserve"> </w:t>
-      </w:r>
-      <w:r>
-        <w:rPr>
-          <w:b/>
-        </w:rPr>
-        <w:t>28</w:t>
-      </w:r>
-      <w:r>
-        <w:t>, 277–290 (1991).</w:t>
-      </w:r>
-    </w:p>
-    <w:p>
-      <w:pPr>
-        <w:pStyle w:val="Bibliography"/>
-      </w:pPr>
-      <w:bookmarkStart w:id="30" w:name="ref-Hasenjager2022"/>
-      <w:bookmarkEnd w:id="29"/>
+      <w:bookmarkStart w:id="29" w:name="ref-Hasenjager2022"/>
+      <w:bookmarkEnd w:id="28"/>
       <w:r>
         <w:lastRenderedPageBreak/>
         <w:t xml:space="preserve">3. Hasenjager, M. J., Hoppitt, W. &amp; Leadbeater, E. Do honey bees modulate dance following according to foraging distance? </w:t>
@@ -6413,22 +6076,72 @@
       <w:pPr>
         <w:pStyle w:val="Bibliography"/>
       </w:pPr>
-      <w:bookmarkStart w:id="31" w:name="ref-Sumpter2006"/>
+      <w:bookmarkStart w:id="30" w:name="ref-Sumpter2006"/>
+      <w:bookmarkEnd w:id="29"/>
+      <w:r>
+        <w:t xml:space="preserve">4. Sumpter, D. J. The principles of collective animal behaviour. </w:t>
+      </w:r>
+      <w:r>
+        <w:rPr>
+          <w:i/>
+        </w:rPr>
+        <w:t>Philosophical Transactions of the Royal Society B: Biological Sciences</w:t>
+      </w:r>
+      <w:r>
+        <w:t xml:space="preserve"> </w:t>
+      </w:r>
+      <w:r>
+        <w:rPr>
+          <w:b/>
+        </w:rPr>
+        <w:t>361</w:t>
+      </w:r>
+      <w:r>
+        <w:t>, 5–22 (2006).</w:t>
+      </w:r>
+    </w:p>
+    <w:p>
+      <w:pPr>
+        <w:pStyle w:val="Bibliography"/>
+      </w:pPr>
+      <w:bookmarkStart w:id="31" w:name="ref-Gruter2009"/>
       <w:bookmarkEnd w:id="30"/>
       <w:r>
-        <w:t xml:space="preserve">4. Sumpter, D. J. The principles of collective animal behaviour. </w:t>
+        <w:t xml:space="preserve">5. Grüter, C. &amp; Farina, W. M. The honeybee waggle dance: can we follow the steps? </w:t>
       </w:r>
       <w:r>
         <w:rPr>
           <w:i/>
         </w:rPr>
-        <w:t>Philosophical Transactions of the</w:t>
+        <w:t>Trends in ecology &amp; evolution</w:t>
+      </w:r>
+      <w:r>
+        <w:t xml:space="preserve"> </w:t>
+      </w:r>
+      <w:r>
+        <w:rPr>
+          <w:b/>
+        </w:rPr>
+        <w:t>24</w:t>
+      </w:r>
+      <w:r>
+        <w:t>, 242–247 (2009).</w:t>
+      </w:r>
+    </w:p>
+    <w:p>
+      <w:pPr>
+        <w:pStyle w:val="Bibliography"/>
+      </w:pPr>
+      <w:bookmarkStart w:id="32" w:name="ref-Sherman2002"/>
+      <w:bookmarkEnd w:id="31"/>
+      <w:r>
+        <w:t xml:space="preserve">6. Sherman, G. &amp; Visscher, P. K. Honeybee colonies achieve fitness through dancing. </w:t>
       </w:r>
       <w:r>
         <w:rPr>
           <w:i/>
         </w:rPr>
-        <w:t xml:space="preserve"> Royal Society B: Biological Sciences</w:t>
+        <w:t>Nature</w:t>
       </w:r>
       <w:r>
         <w:t xml:space="preserve"> </w:t>
@@ -6437,26 +6150,26 @@
         <w:rPr>
           <w:b/>
         </w:rPr>
-        <w:t>361</w:t>
-      </w:r>
-      <w:r>
-        <w:t>, 5–22 (2006).</w:t>
+        <w:t>419</w:t>
+      </w:r>
+      <w:r>
+        <w:t>, 920–922 (2002).</w:t>
       </w:r>
     </w:p>
     <w:p>
       <w:pPr>
         <w:pStyle w:val="Bibliography"/>
       </w:pPr>
-      <w:bookmarkStart w:id="32" w:name="ref-Gruter2009"/>
-      <w:bookmarkEnd w:id="31"/>
-      <w:r>
-        <w:t xml:space="preserve">5. Grüter, C. &amp; Farina, W. M. The honeybee waggle dance: can we follow the steps? </w:t>
+      <w:bookmarkStart w:id="33" w:name="ref-Dornhaus2004"/>
+      <w:bookmarkEnd w:id="32"/>
+      <w:r>
+        <w:t xml:space="preserve">7. Dornhaus, A. &amp; Chittka, L. Why do honey bees dance? </w:t>
       </w:r>
       <w:r>
         <w:rPr>
           <w:i/>
         </w:rPr>
-        <w:t>Trends in ecology &amp; evolution</w:t>
+        <w:t>Behavioral Ecology and Sociobiology</w:t>
       </w:r>
       <w:r>
         <w:t xml:space="preserve"> </w:t>
@@ -6465,26 +6178,26 @@
         <w:rPr>
           <w:b/>
         </w:rPr>
-        <w:t>24</w:t>
-      </w:r>
-      <w:r>
-        <w:t>, 242–247 (2009).</w:t>
+        <w:t>55</w:t>
+      </w:r>
+      <w:r>
+        <w:t>, 395–401 (2004).</w:t>
       </w:r>
     </w:p>
     <w:p>
       <w:pPr>
         <w:pStyle w:val="Bibliography"/>
       </w:pPr>
-      <w:bookmarkStart w:id="33" w:name="ref-Sherman2002"/>
-      <w:bookmarkEnd w:id="32"/>
-      <w:r>
-        <w:t xml:space="preserve">6. Sherman, G. &amp; Visscher, P. K. Honeybee colonies achieve fitness through dancing. </w:t>
+      <w:bookmarkStart w:id="34" w:name="ref-Gruter2013"/>
+      <w:bookmarkEnd w:id="33"/>
+      <w:r>
+        <w:t xml:space="preserve">8. Grüter, C., Segers, F. H. &amp; Ratnieks, F. L. Social learning strategies in honeybee foragers: Do the costs of using private information affect the use of social information? </w:t>
       </w:r>
       <w:r>
         <w:rPr>
           <w:i/>
         </w:rPr>
-        <w:t>Nature</w:t>
+        <w:t>Animal Behaviour</w:t>
       </w:r>
       <w:r>
         <w:t xml:space="preserve"> </w:t>
@@ -6493,25 +6206,137 @@
         <w:rPr>
           <w:b/>
         </w:rPr>
-        <w:t>419</w:t>
-      </w:r>
-      <w:r>
-        <w:t>, 920–922 (2002).</w:t>
+        <w:t>85</w:t>
+      </w:r>
+      <w:r>
+        <w:t>, 1443–1449 (2013).</w:t>
       </w:r>
     </w:p>
     <w:p>
       <w:pPr>
         <w:pStyle w:val="Bibliography"/>
       </w:pPr>
-      <w:bookmarkStart w:id="34" w:name="ref-Dornhaus2004"/>
-      <w:bookmarkEnd w:id="33"/>
-      <w:r>
-        <w:t xml:space="preserve">7. Dornhaus, A. &amp; Chittka, L. Why do honey bees dance? </w:t>
+      <w:bookmarkStart w:id="35" w:name="ref-Price2019"/>
+      <w:bookmarkEnd w:id="34"/>
+      <w:r>
+        <w:t xml:space="preserve">9. I’Anson Price, R., Dulex, N., Vial, N., Vincent, C. &amp; Grüter, C. Honeybees forage more successfully without the ‘dance language’ in challenging environments. </w:t>
       </w:r>
       <w:r>
         <w:rPr>
           <w:i/>
         </w:rPr>
+        <w:t>Science Advances</w:t>
+      </w:r>
+      <w:r>
+        <w:t xml:space="preserve"> </w:t>
+      </w:r>
+      <w:r>
+        <w:rPr>
+          <w:b/>
+        </w:rPr>
+        <w:t>5</w:t>
+      </w:r>
+      <w:r>
+        <w:t>, (2019).</w:t>
+      </w:r>
+    </w:p>
+    <w:p>
+      <w:pPr>
+        <w:pStyle w:val="Bibliography"/>
+      </w:pPr>
+      <w:bookmarkStart w:id="36" w:name="ref-Dornhaus2006"/>
+      <w:bookmarkEnd w:id="35"/>
+      <w:r>
+        <w:t xml:space="preserve">10. Dornhaus, A., Klügl, F., Oechslein, C., Puppe, F. &amp; Chittka, L. Benefits of recruitment in honey bees: effects of ecology and colony size in an individual-based model. </w:t>
+      </w:r>
+      <w:r>
+        <w:rPr>
+          <w:i/>
+        </w:rPr>
+        <w:t>Behavioral Ecology</w:t>
+      </w:r>
+      <w:r>
+        <w:t xml:space="preserve"> </w:t>
+      </w:r>
+      <w:r>
+        <w:rPr>
+          <w:b/>
+        </w:rPr>
+        <w:t>17</w:t>
+      </w:r>
+      <w:r>
+        <w:t>, 336–344 (2006).</w:t>
+      </w:r>
+    </w:p>
+    <w:p>
+      <w:pPr>
+        <w:pStyle w:val="Bibliography"/>
+      </w:pPr>
+      <w:bookmarkStart w:id="37" w:name="ref-Price2015"/>
+      <w:bookmarkEnd w:id="36"/>
+      <w:r>
+        <w:t xml:space="preserve">11. I’Anson Price, R. &amp; Grüter, C. Why, when and where did honey bee dance communication evolve? </w:t>
+      </w:r>
+      <w:r>
+        <w:rPr>
+          <w:i/>
+        </w:rPr>
+        <w:t>Frontiers in Ecology and Evolution</w:t>
+      </w:r>
+      <w:r>
+        <w:t xml:space="preserve"> </w:t>
+      </w:r>
+      <w:r>
+        <w:rPr>
+          <w:b/>
+        </w:rPr>
+        <w:t>3</w:t>
+      </w:r>
+      <w:r>
+        <w:t>, 125 (2015).</w:t>
+      </w:r>
+    </w:p>
+    <w:p>
+      <w:pPr>
+        <w:pStyle w:val="Bibliography"/>
+      </w:pPr>
+      <w:bookmarkStart w:id="38" w:name="ref-Nurnberger2017"/>
+      <w:bookmarkEnd w:id="37"/>
+      <w:r>
+        <w:t xml:space="preserve">12. Nürnberger, F., Steffan-Dewenter, I. &amp; Härtel, S. Combined effects of waggle dance communication and landscape heterogeneity on nectar and pollen uptake in honey bee colonies. </w:t>
+      </w:r>
+      <w:r>
+        <w:rPr>
+          <w:i/>
+        </w:rPr>
+        <w:t>PeerJ</w:t>
+      </w:r>
+      <w:r>
+        <w:t xml:space="preserve"> </w:t>
+      </w:r>
+      <w:r>
+        <w:rPr>
+          <w:b/>
+        </w:rPr>
+        <w:t>2017</w:t>
+      </w:r>
+      <w:r>
+        <w:t>, e3441 (2017).</w:t>
+      </w:r>
+    </w:p>
+    <w:p>
+      <w:pPr>
+        <w:pStyle w:val="Bibliography"/>
+      </w:pPr>
+      <w:bookmarkStart w:id="39" w:name="ref-Donaldson-Matasci2012"/>
+      <w:bookmarkEnd w:id="38"/>
+      <w:r>
+        <w:t xml:space="preserve">13. Donaldson-Matasci, M. C. &amp; Dornhaus, A. How habitat affects the benefits of communication in collectively foraging honey bees. </w:t>
+      </w:r>
+      <w:r>
+        <w:rPr>
+          <w:i/>
+        </w:rPr>
         <w:t>Behavioral Ecology and Sociobiology</w:t>
       </w:r>
       <w:r>
@@ -6521,29 +6346,26 @@
         <w:rPr>
           <w:b/>
         </w:rPr>
-        <w:t>55</w:t>
-      </w:r>
-      <w:r>
-        <w:t>, 395–401 (2004).</w:t>
+        <w:t>66</w:t>
+      </w:r>
+      <w:r>
+        <w:t>, 583–592 (2012).</w:t>
       </w:r>
     </w:p>
     <w:p>
       <w:pPr>
         <w:pStyle w:val="Bibliography"/>
       </w:pPr>
-      <w:bookmarkStart w:id="35" w:name="ref-Gruter2013"/>
-      <w:bookmarkEnd w:id="34"/>
-      <w:r>
-        <w:t>8. Grüter, C., Segers, F. H. &amp; Ra</w:t>
-      </w:r>
-      <w:r>
-        <w:t xml:space="preserve">tnieks, F. L. Social learning strategies in honeybee foragers: Do the costs of using private information affect the use of social information? </w:t>
+      <w:bookmarkStart w:id="40" w:name="ref-Kirchner1998"/>
+      <w:bookmarkEnd w:id="39"/>
+      <w:r>
+        <w:t xml:space="preserve">14. Kirchner, W. H. &amp; Grasser, A. The significance of odor cues and dance language information for the food search behavior of honeybees (Hymenoptera: Apidae). </w:t>
       </w:r>
       <w:r>
         <w:rPr>
           <w:i/>
         </w:rPr>
-        <w:t>Animal Behaviour</w:t>
+        <w:t>Journal of Insect Behavior</w:t>
       </w:r>
       <w:r>
         <w:t xml:space="preserve"> </w:t>
@@ -6552,29 +6374,26 @@
         <w:rPr>
           <w:b/>
         </w:rPr>
-        <w:t>85</w:t>
-      </w:r>
-      <w:r>
-        <w:t>, 1443–1449 (2013).</w:t>
+        <w:t>11</w:t>
+      </w:r>
+      <w:r>
+        <w:t>, 169–178 (1998).</w:t>
       </w:r>
     </w:p>
     <w:p>
       <w:pPr>
         <w:pStyle w:val="Bibliography"/>
       </w:pPr>
-      <w:bookmarkStart w:id="36" w:name="ref-Price2019"/>
-      <w:bookmarkEnd w:id="35"/>
-      <w:r>
-        <w:t>9. I’Anson Price, R., Dulex, N., Vial, N., Vincent, C. &amp; Grüter, C. Honeyb</w:t>
-      </w:r>
-      <w:r>
-        <w:t xml:space="preserve">ees forage more successfully without the ‘dance language’ in challenging environments. </w:t>
+      <w:bookmarkStart w:id="41" w:name="ref-Schurch2014"/>
+      <w:bookmarkEnd w:id="40"/>
+      <w:r>
+        <w:t xml:space="preserve">15. Schürch, R. &amp; Gruẗer, C. Dancing Bees Improve Colony Foraging Success as Long-Term Benefits Outweigh Short-Term Costs. </w:t>
       </w:r>
       <w:r>
         <w:rPr>
           <w:i/>
         </w:rPr>
-        <w:t>Science Advances</w:t>
+        <w:t>PLOS ONE</w:t>
       </w:r>
       <w:r>
         <w:t xml:space="preserve"> </w:t>
@@ -6583,204 +6402,18 @@
         <w:rPr>
           <w:b/>
         </w:rPr>
-        <w:t>5</w:t>
-      </w:r>
-      <w:r>
-        <w:t>, (2019).</w:t>
+        <w:t>9</w:t>
+      </w:r>
+      <w:r>
+        <w:t>, e104660 (2014).</w:t>
       </w:r>
     </w:p>
     <w:p>
       <w:pPr>
         <w:pStyle w:val="Bibliography"/>
       </w:pPr>
-      <w:bookmarkStart w:id="37" w:name="ref-Dornhaus2006"/>
-      <w:bookmarkEnd w:id="36"/>
-      <w:r>
-        <w:t>10. Dornhaus, A., Klügl, F., Oechslein, C., Puppe, F. &amp; Chittka, L. Benefits of recruitment in honey bees: effects of ecology and colony size</w:t>
-      </w:r>
-      <w:r>
-        <w:t xml:space="preserve"> in an individual-based model. </w:t>
-      </w:r>
-      <w:r>
-        <w:rPr>
-          <w:i/>
-        </w:rPr>
-        <w:t>Behavioral Ecology</w:t>
-      </w:r>
-      <w:r>
-        <w:t xml:space="preserve"> </w:t>
-      </w:r>
-      <w:r>
-        <w:rPr>
-          <w:b/>
-        </w:rPr>
-        <w:t>17</w:t>
-      </w:r>
-      <w:r>
-        <w:t>, 336–344 (2006).</w:t>
-      </w:r>
-    </w:p>
-    <w:p>
-      <w:pPr>
-        <w:pStyle w:val="Bibliography"/>
-      </w:pPr>
-      <w:bookmarkStart w:id="38" w:name="ref-Price2015"/>
-      <w:bookmarkEnd w:id="37"/>
-      <w:r>
-        <w:t xml:space="preserve">11. I’Anson Price, R. &amp; Grüter, C. Why, when and where did honey bee dance communication evolve? </w:t>
-      </w:r>
-      <w:r>
-        <w:rPr>
-          <w:i/>
-        </w:rPr>
-        <w:t>Frontiers in Ecology and Evolution</w:t>
-      </w:r>
-      <w:r>
-        <w:t xml:space="preserve"> </w:t>
-      </w:r>
-      <w:r>
-        <w:rPr>
-          <w:b/>
-        </w:rPr>
-        <w:t>3</w:t>
-      </w:r>
-      <w:r>
-        <w:t>, 125 (2015).</w:t>
-      </w:r>
-    </w:p>
-    <w:p>
-      <w:pPr>
-        <w:pStyle w:val="Bibliography"/>
-      </w:pPr>
-      <w:bookmarkStart w:id="39" w:name="ref-Nurnberger2017"/>
-      <w:bookmarkEnd w:id="38"/>
-      <w:r>
-        <w:t>12. Nürnberger, F., Steffan-Dewenter, I. &amp; Härtel, S. Combined effects of waggle dance communication and land</w:t>
-      </w:r>
-      <w:r>
-        <w:t xml:space="preserve">scape heterogeneity on nectar and pollen uptake in honey bee colonies. </w:t>
-      </w:r>
-      <w:r>
-        <w:rPr>
-          <w:i/>
-        </w:rPr>
-        <w:t>PeerJ</w:t>
-      </w:r>
-      <w:r>
-        <w:t xml:space="preserve"> </w:t>
-      </w:r>
-      <w:r>
-        <w:rPr>
-          <w:b/>
-        </w:rPr>
-        <w:t>2017</w:t>
-      </w:r>
-      <w:r>
-        <w:t>, e3441 (2017).</w:t>
-      </w:r>
-    </w:p>
-    <w:p>
-      <w:pPr>
-        <w:pStyle w:val="Bibliography"/>
-      </w:pPr>
-      <w:bookmarkStart w:id="40" w:name="ref-Donaldson-Matasci2012"/>
-      <w:bookmarkEnd w:id="39"/>
-      <w:r>
-        <w:t xml:space="preserve">13. Donaldson-Matasci, M. C. &amp; Dornhaus, A. How habitat affects the benefits of communication in collectively foraging honey bees. </w:t>
-      </w:r>
-      <w:r>
-        <w:rPr>
-          <w:i/>
-        </w:rPr>
-        <w:t>Behavioral Ecology and Socio</w:t>
-      </w:r>
-      <w:r>
-        <w:rPr>
-          <w:i/>
-        </w:rPr>
-        <w:t>biology</w:t>
-      </w:r>
-      <w:r>
-        <w:t xml:space="preserve"> </w:t>
-      </w:r>
-      <w:r>
-        <w:rPr>
-          <w:b/>
-        </w:rPr>
-        <w:t>66</w:t>
-      </w:r>
-      <w:r>
-        <w:t>, 583–592 (2012).</w:t>
-      </w:r>
-    </w:p>
-    <w:p>
-      <w:pPr>
-        <w:pStyle w:val="Bibliography"/>
-      </w:pPr>
-      <w:bookmarkStart w:id="41" w:name="ref-Kirchner1998"/>
-      <w:bookmarkEnd w:id="40"/>
-      <w:r>
-        <w:t xml:space="preserve">14. Kirchner, W. H. &amp; Grasser, A. The significance of odor cues and dance language information for the food search behavior of honeybees (Hymenoptera: Apidae). </w:t>
-      </w:r>
-      <w:r>
-        <w:rPr>
-          <w:i/>
-        </w:rPr>
-        <w:t>Journal of Insect Behavior</w:t>
-      </w:r>
-      <w:r>
-        <w:t xml:space="preserve"> </w:t>
-      </w:r>
-      <w:r>
-        <w:rPr>
-          <w:b/>
-        </w:rPr>
-        <w:t>11</w:t>
-      </w:r>
-      <w:r>
-        <w:t>, 169–178 (1998).</w:t>
-      </w:r>
-    </w:p>
-    <w:p>
-      <w:pPr>
-        <w:pStyle w:val="Bibliography"/>
-      </w:pPr>
-      <w:bookmarkStart w:id="42" w:name="ref-Schurch2014"/>
+      <w:bookmarkStart w:id="42" w:name="ref-Frisch1993"/>
       <w:bookmarkEnd w:id="41"/>
-      <w:r>
-        <w:t>15. Schürch, R. &amp; Gru</w:t>
-      </w:r>
-      <w:r>
-        <w:t>ẗ</w:t>
-      </w:r>
-      <w:r>
-        <w:t xml:space="preserve">er, C. Dancing Bees Improve Colony Foraging Success as Long-Term Benefits Outweigh Short-Term Costs. </w:t>
-      </w:r>
-      <w:r>
-        <w:rPr>
-          <w:i/>
-        </w:rPr>
-        <w:t>PLOS ONE</w:t>
-      </w:r>
-      <w:r>
-        <w:t xml:space="preserve"> </w:t>
-      </w:r>
-      <w:r>
-        <w:rPr>
-          <w:b/>
-        </w:rPr>
-        <w:t>9</w:t>
-      </w:r>
-      <w:r>
-        <w:t>, e104660 (2014).</w:t>
-      </w:r>
-    </w:p>
-    <w:p>
-      <w:pPr>
-        <w:pStyle w:val="Bibliography"/>
-      </w:pPr>
-      <w:bookmarkStart w:id="43" w:name="ref-Frisch1993"/>
-      <w:bookmarkEnd w:id="42"/>
       <w:r>
         <w:t xml:space="preserve">16. Von Frisch, K. </w:t>
       </w:r>
@@ -6809,10 +6442,39 @@
       <w:pPr>
         <w:pStyle w:val="Bibliography"/>
       </w:pPr>
-      <w:bookmarkStart w:id="44" w:name="ref-Boch1956"/>
+      <w:bookmarkStart w:id="43" w:name="ref-Boch1956"/>
+      <w:bookmarkEnd w:id="42"/>
+      <w:r>
+        <w:t xml:space="preserve">17. Boch, R. Die Tänze der Bienen bei nahen und fernen Trachtquellen. </w:t>
+      </w:r>
+      <w:r>
+        <w:rPr>
+          <w:i/>
+        </w:rPr>
+        <w:t>Zeitschrift für Vergleichende Physiologie</w:t>
+      </w:r>
+      <w:r>
+        <w:t xml:space="preserve"> </w:t>
+      </w:r>
+      <w:r>
+        <w:rPr>
+          <w:b/>
+        </w:rPr>
+        <w:t>38</w:t>
+      </w:r>
+      <w:r>
+        <w:t>, 136–167 (1956).</w:t>
+      </w:r>
+    </w:p>
+    <w:p>
+      <w:pPr>
+        <w:pStyle w:val="Bibliography"/>
+      </w:pPr>
+      <w:bookmarkStart w:id="44" w:name="ref-Esch1961"/>
       <w:bookmarkEnd w:id="43"/>
       <w:r>
-        <w:t xml:space="preserve">17. Boch, R. Die Tänze der Bienen bei nahen und fernen Trachtquellen. </w:t>
+        <w:lastRenderedPageBreak/>
+        <w:t xml:space="preserve">18. Esch, H. Über die Schallerzeugung beim Werbetanz der Honigbiene. </w:t>
       </w:r>
       <w:r>
         <w:rPr>
@@ -6827,30 +6489,26 @@
         <w:rPr>
           <w:b/>
         </w:rPr>
-        <w:t>38</w:t>
-      </w:r>
-      <w:r>
-        <w:t>, 136–167 (1956).</w:t>
+        <w:t>45</w:t>
+      </w:r>
+      <w:r>
+        <w:t>, 1–11 (1961).</w:t>
       </w:r>
     </w:p>
     <w:p>
       <w:pPr>
         <w:pStyle w:val="Bibliography"/>
       </w:pPr>
-      <w:bookmarkStart w:id="45" w:name="ref-Esch1961"/>
+      <w:bookmarkStart w:id="45" w:name="ref-Seeley1994"/>
       <w:bookmarkEnd w:id="44"/>
       <w:r>
-        <w:lastRenderedPageBreak/>
-        <w:t xml:space="preserve">18. Esch, H. Über die Schallerzeugung beim Werbetanz </w:t>
-      </w:r>
-      <w:r>
-        <w:t xml:space="preserve">der Honigbiene. </w:t>
+        <w:t xml:space="preserve">19. Seeley, T. D. &amp; Tovey, C. A. Why search time to find a food-storer bee accurately indicates the relative rates of nectar collecting and nectar processing in honey bee colonies. </w:t>
       </w:r>
       <w:r>
         <w:rPr>
           <w:i/>
         </w:rPr>
-        <w:t>Zeitschrift für Vergleichende Physiologie</w:t>
+        <w:t>Animal Behaviour</w:t>
       </w:r>
       <w:r>
         <w:t xml:space="preserve"> </w:t>
@@ -6859,26 +6517,26 @@
         <w:rPr>
           <w:b/>
         </w:rPr>
-        <w:t>45</w:t>
-      </w:r>
-      <w:r>
-        <w:t>, 1–11 (1961).</w:t>
+        <w:t>47</w:t>
+      </w:r>
+      <w:r>
+        <w:t>, 311–316 (1994).</w:t>
       </w:r>
     </w:p>
     <w:p>
       <w:pPr>
         <w:pStyle w:val="Bibliography"/>
       </w:pPr>
-      <w:bookmarkStart w:id="46" w:name="ref-Seeley1994"/>
+      <w:bookmarkStart w:id="46" w:name="ref-Seeley2000"/>
       <w:bookmarkEnd w:id="45"/>
       <w:r>
-        <w:t xml:space="preserve">19. Seeley, T. D. &amp; Tovey, C. A. Why search time to find a food-storer bee accurately indicates the relative rates of nectar collecting and nectar processing in honey bee colonies. </w:t>
+        <w:t xml:space="preserve">20. Seeley, T. D., Mikheyev, A. S. &amp; Pagano, G. J. Dancing bees tune both duration and rate of waggle-run production in relation to nectar-source profitability. </w:t>
       </w:r>
       <w:r>
         <w:rPr>
           <w:i/>
         </w:rPr>
-        <w:t>Animal Behaviour</w:t>
+        <w:t>Journal of Comparative Physiology - A Sensory, Neural, and Behavioral Physiology</w:t>
       </w:r>
       <w:r>
         <w:t xml:space="preserve"> </w:t>
@@ -6887,52 +6545,18 @@
         <w:rPr>
           <w:b/>
         </w:rPr>
-        <w:t>47</w:t>
-      </w:r>
-      <w:r>
-        <w:t>, 311–316 (1994).</w:t>
+        <w:t>186</w:t>
+      </w:r>
+      <w:r>
+        <w:t>, 813–819 (2000).</w:t>
       </w:r>
     </w:p>
     <w:p>
       <w:pPr>
         <w:pStyle w:val="Bibliography"/>
       </w:pPr>
-      <w:bookmarkStart w:id="47" w:name="ref-Seeley2000"/>
+      <w:bookmarkStart w:id="47" w:name="ref-Seeley1995"/>
       <w:bookmarkEnd w:id="46"/>
-      <w:r>
-        <w:t xml:space="preserve">20. Seeley, T. D., Mikheyev, A. S. &amp; Pagano, G. J. Dancing bees tune both duration and rate of waggle-run production in relation to nectar-source profitability. </w:t>
-      </w:r>
-      <w:r>
-        <w:rPr>
-          <w:i/>
-        </w:rPr>
-        <w:t>Journal of Comparative Physiology - A Sensory, Neural, and</w:t>
-      </w:r>
-      <w:r>
-        <w:rPr>
-          <w:i/>
-        </w:rPr>
-        <w:t xml:space="preserve"> Behavioral Physiology</w:t>
-      </w:r>
-      <w:r>
-        <w:t xml:space="preserve"> </w:t>
-      </w:r>
-      <w:r>
-        <w:rPr>
-          <w:b/>
-        </w:rPr>
-        <w:t>186</w:t>
-      </w:r>
-      <w:r>
-        <w:t>, 813–819 (2000).</w:t>
-      </w:r>
-    </w:p>
-    <w:p>
-      <w:pPr>
-        <w:pStyle w:val="Bibliography"/>
-      </w:pPr>
-      <w:bookmarkStart w:id="48" w:name="ref-Seeley1995"/>
-      <w:bookmarkEnd w:id="47"/>
       <w:r>
         <w:t xml:space="preserve">21. Seeley, T. </w:t>
       </w:r>
@@ -6961,15 +6585,71 @@
       <w:pPr>
         <w:pStyle w:val="Bibliography"/>
       </w:pPr>
-      <w:bookmarkStart w:id="49" w:name="ref-Seeley1992"/>
+      <w:bookmarkStart w:id="48" w:name="ref-Seeley1992"/>
+      <w:bookmarkEnd w:id="47"/>
+      <w:r>
+        <w:t xml:space="preserve">22. Seeley, T. D. &amp; Towne, W. F. Tactics of dance choice in honey bees: do foragers compare dances? </w:t>
+      </w:r>
+      <w:r>
+        <w:rPr>
+          <w:i/>
+        </w:rPr>
+        <w:t>Behavioral Ecology and Sociobiology</w:t>
+      </w:r>
+      <w:r>
+        <w:t xml:space="preserve"> </w:t>
+      </w:r>
+      <w:r>
+        <w:rPr>
+          <w:b/>
+        </w:rPr>
+        <w:t>30</w:t>
+      </w:r>
+      <w:r>
+        <w:t>, 59–69 (1992).</w:t>
+      </w:r>
+    </w:p>
+    <w:p>
+      <w:pPr>
+        <w:pStyle w:val="Bibliography"/>
+      </w:pPr>
+      <w:bookmarkStart w:id="49" w:name="ref-Pyke1978"/>
       <w:bookmarkEnd w:id="48"/>
       <w:r>
-        <w:t xml:space="preserve">22. Seeley, T. D. &amp; Towne, W. F. Tactics of dance choice in honey bees: do foragers compare dances? </w:t>
+        <w:t xml:space="preserve">23. Pyke, G. H. Optimal foraging in bumblebees and coevolution with their plants. </w:t>
       </w:r>
       <w:r>
         <w:rPr>
           <w:i/>
         </w:rPr>
+        <w:t>Oecologia 1978 36:3</w:t>
+      </w:r>
+      <w:r>
+        <w:t xml:space="preserve"> </w:t>
+      </w:r>
+      <w:r>
+        <w:rPr>
+          <w:b/>
+        </w:rPr>
+        <w:t>36</w:t>
+      </w:r>
+      <w:r>
+        <w:t>, 281–293 (1978).</w:t>
+      </w:r>
+    </w:p>
+    <w:p>
+      <w:pPr>
+        <w:pStyle w:val="Bibliography"/>
+      </w:pPr>
+      <w:bookmarkStart w:id="50" w:name="ref-Beekman2007"/>
+      <w:bookmarkEnd w:id="49"/>
+      <w:r>
+        <w:t xml:space="preserve">24. Beekman, M., Gilchrist, A. L., Duncan, M. &amp; Sumpter, D. J. What makes a honeybee scout? </w:t>
+      </w:r>
+      <w:r>
+        <w:rPr>
+          <w:i/>
+        </w:rPr>
         <w:t>Behavioral Ecology and Sociobiology</w:t>
       </w:r>
       <w:r>
@@ -6979,88 +6659,26 @@
         <w:rPr>
           <w:b/>
         </w:rPr>
-        <w:t>30</w:t>
-      </w:r>
-      <w:r>
-        <w:t>, 59–69 (1992).</w:t>
+        <w:t>61</w:t>
+      </w:r>
+      <w:r>
+        <w:t>, 985–995 (2007).</w:t>
       </w:r>
     </w:p>
     <w:p>
       <w:pPr>
         <w:pStyle w:val="Bibliography"/>
       </w:pPr>
-      <w:bookmarkStart w:id="50" w:name="ref-Pyke1978"/>
-      <w:bookmarkEnd w:id="49"/>
-      <w:r>
-        <w:t xml:space="preserve">23. Pyke, G. H. Optimal foraging in bumblebees and coevolution with their plants. </w:t>
+      <w:bookmarkStart w:id="51" w:name="ref-Burnham2002"/>
+      <w:bookmarkEnd w:id="50"/>
+      <w:r>
+        <w:t xml:space="preserve">25. Burnham, K. &amp; Anderson, D. </w:t>
       </w:r>
       <w:r>
         <w:rPr>
           <w:i/>
         </w:rPr>
-        <w:t>Oecologia 1978 36:3</w:t>
-      </w:r>
-      <w:r>
-        <w:t xml:space="preserve"> </w:t>
-      </w:r>
-      <w:r>
-        <w:rPr>
-          <w:b/>
-        </w:rPr>
-        <w:t>36</w:t>
-      </w:r>
-      <w:r>
-        <w:t>, 281–293 (1978).</w:t>
-      </w:r>
-    </w:p>
-    <w:p>
-      <w:pPr>
-        <w:pStyle w:val="Bibliography"/>
-      </w:pPr>
-      <w:bookmarkStart w:id="51" w:name="ref-Beekman2007"/>
-      <w:bookmarkEnd w:id="50"/>
-      <w:r>
-        <w:t xml:space="preserve">24. Beekman, M., Gilchrist, A. L., Duncan, M. &amp; Sumpter, D. J. What makes a honeybee scout? </w:t>
-      </w:r>
-      <w:r>
-        <w:rPr>
-          <w:i/>
-        </w:rPr>
-        <w:t>Behavioral Ecology and Sociobiology</w:t>
-      </w:r>
-      <w:r>
-        <w:t xml:space="preserve"> </w:t>
-      </w:r>
-      <w:r>
-        <w:rPr>
-          <w:b/>
-        </w:rPr>
-        <w:t>61</w:t>
-      </w:r>
-      <w:r>
-        <w:t>, 985–995 (2007).</w:t>
-      </w:r>
-    </w:p>
-    <w:p>
-      <w:pPr>
-        <w:pStyle w:val="Bibliography"/>
-      </w:pPr>
-      <w:bookmarkStart w:id="52" w:name="ref-Burnham2002"/>
-      <w:bookmarkEnd w:id="51"/>
-      <w:r>
-        <w:t xml:space="preserve">25. Burnham, K. &amp; Anderson, D. </w:t>
-      </w:r>
-      <w:r>
-        <w:rPr>
-          <w:i/>
-        </w:rPr>
-        <w:t>Model Selection and Multimodel Inference: A Practical Inf</w:t>
-      </w:r>
-      <w:r>
-        <w:rPr>
-          <w:i/>
-        </w:rPr>
-        <w:t>ormation-Theoretic Approach.</w:t>
+        <w:t>Model Selection and Multimodel Inference: A Practical Information-Theoretic Approach.</w:t>
       </w:r>
       <w:r>
         <w:t xml:space="preserve"> (Springer New York, 2002). doi:</w:t>
@@ -7081,13 +6699,10 @@
       <w:pPr>
         <w:pStyle w:val="Bibliography"/>
       </w:pPr>
-      <w:bookmarkStart w:id="53" w:name="ref-Samuelson2021"/>
-      <w:bookmarkEnd w:id="52"/>
-      <w:r>
-        <w:t>26. Samuelson, A. E., Schürch, R. &amp; Leadbeater, E. Dancing bees evaluate central urban forage resources as superior to agricultura</w:t>
-      </w:r>
-      <w:r>
-        <w:t xml:space="preserve">l land. </w:t>
+      <w:bookmarkStart w:id="52" w:name="ref-Samuelson2021"/>
+      <w:bookmarkEnd w:id="51"/>
+      <w:r>
+        <w:t xml:space="preserve">26. Samuelson, A. E., Schürch, R. &amp; Leadbeater, E. Dancing bees evaluate central urban forage resources as superior to agricultural land. </w:t>
       </w:r>
       <w:r>
         <w:rPr>
@@ -7114,10 +6729,47 @@
       <w:pPr>
         <w:pStyle w:val="Bibliography"/>
       </w:pPr>
-      <w:bookmarkStart w:id="54" w:name="ref-Couvillon2012"/>
+      <w:bookmarkStart w:id="53" w:name="ref-Couvillon2012"/>
+      <w:bookmarkEnd w:id="52"/>
+      <w:r>
+        <w:t xml:space="preserve">27. Couvillon, M. J. </w:t>
+      </w:r>
+      <w:r>
+        <w:rPr>
+          <w:i/>
+        </w:rPr>
+        <w:t>et al.</w:t>
+      </w:r>
+      <w:r>
+        <w:t xml:space="preserve"> Intra-dance variation among waggle runs and the design of efficient protocols for honey bee dance decoding. </w:t>
+      </w:r>
+      <w:r>
+        <w:rPr>
+          <w:i/>
+        </w:rPr>
+        <w:t>Biology Open</w:t>
+      </w:r>
+      <w:r>
+        <w:t xml:space="preserve"> </w:t>
+      </w:r>
+      <w:r>
+        <w:rPr>
+          <w:b/>
+        </w:rPr>
+        <w:t>1</w:t>
+      </w:r>
+      <w:r>
+        <w:t>, 467–472 (2012).</w:t>
+      </w:r>
+    </w:p>
+    <w:p>
+      <w:pPr>
+        <w:pStyle w:val="Bibliography"/>
+      </w:pPr>
+      <w:bookmarkStart w:id="54" w:name="ref-Schurch2019"/>
       <w:bookmarkEnd w:id="53"/>
       <w:r>
-        <w:t xml:space="preserve">27. Couvillon, M. J. </w:t>
+        <w:t xml:space="preserve">28. Schürch, R. </w:t>
       </w:r>
       <w:r>
         <w:rPr>
@@ -7126,16 +6778,13 @@
         <w:t>et al.</w:t>
       </w:r>
       <w:r>
-        <w:t xml:space="preserve"> Intra-dance variation among waggle runs and the design of efficient protocols for honey bee dance </w:t>
-      </w:r>
-      <w:r>
-        <w:t xml:space="preserve">decoding. </w:t>
+        <w:t xml:space="preserve"> Dismantling Babel: creation of a universal calibration for honey bee waggle dance decoding. </w:t>
       </w:r>
       <w:r>
         <w:rPr>
           <w:i/>
         </w:rPr>
-        <w:t>Biology Open</w:t>
+        <w:t>Animal Behaviour</w:t>
       </w:r>
       <w:r>
         <w:t xml:space="preserve"> </w:t>
@@ -7144,29 +6793,58 @@
         <w:rPr>
           <w:b/>
         </w:rPr>
-        <w:t>1</w:t>
-      </w:r>
-      <w:r>
-        <w:t>, 467–472 (2012).</w:t>
+        <w:t>150</w:t>
+      </w:r>
+      <w:r>
+        <w:t>, 139–145 (2019).</w:t>
       </w:r>
     </w:p>
     <w:p>
       <w:pPr>
         <w:pStyle w:val="Bibliography"/>
       </w:pPr>
-      <w:bookmarkStart w:id="55" w:name="ref-Schurch2019"/>
+      <w:bookmarkStart w:id="55" w:name="ref-Goldstein2004"/>
       <w:bookmarkEnd w:id="54"/>
       <w:r>
-        <w:t xml:space="preserve">28. Schürch, R. </w:t>
+        <w:t xml:space="preserve">29. Goldstein, M. L., Morris, S. A. &amp; Yen, G. G. Problems with fitting to the power-law distribution. </w:t>
       </w:r>
       <w:r>
         <w:rPr>
           <w:i/>
         </w:rPr>
-        <w:t>et al.</w:t>
-      </w:r>
-      <w:r>
-        <w:t xml:space="preserve"> Dismantling Babel: creation of a universal calibration for honey bee waggle dance decoding. </w:t>
+        <w:t>The European Physical Journal B - Condensed Matter and Complex Systems 2004 41:2</w:t>
+      </w:r>
+      <w:r>
+        <w:t xml:space="preserve"> </w:t>
+      </w:r>
+      <w:r>
+        <w:rPr>
+          <w:b/>
+        </w:rPr>
+        <w:t>41</w:t>
+      </w:r>
+      <w:r>
+        <w:t>, 255–258 (2004).</w:t>
+      </w:r>
+    </w:p>
+    <w:p>
+      <w:pPr>
+        <w:pStyle w:val="Bibliography"/>
+      </w:pPr>
+      <w:bookmarkStart w:id="56" w:name="ref-Clauset2009"/>
+      <w:bookmarkEnd w:id="55"/>
+      <w:r>
+        <w:t>30. Clauset, A., Rohilla Shalizi, C. &amp; J Newman, M. E. POWER-LAW DISTRIBUTIONS IN EMPIRICAL DATA. (2009).</w:t>
+      </w:r>
+    </w:p>
+    <w:p>
+      <w:pPr>
+        <w:pStyle w:val="Bibliography"/>
+      </w:pPr>
+      <w:bookmarkStart w:id="57" w:name="ref-Gruter2011"/>
+      <w:bookmarkEnd w:id="56"/>
+      <w:r>
+        <w:t xml:space="preserve">31. Grüter, C. &amp; Ratnieks, F. L. Honeybee foragers increase the use of waggle dance information when private information becomes unrewarding. </w:t>
       </w:r>
       <w:r>
         <w:rPr>
@@ -7181,29 +6859,26 @@
         <w:rPr>
           <w:b/>
         </w:rPr>
-        <w:t>150</w:t>
-      </w:r>
-      <w:r>
-        <w:t>, 139–145 (2019).</w:t>
+        <w:t>81</w:t>
+      </w:r>
+      <w:r>
+        <w:t>, 949–954 (2011).</w:t>
       </w:r>
     </w:p>
     <w:p>
       <w:pPr>
         <w:pStyle w:val="Bibliography"/>
       </w:pPr>
-      <w:bookmarkStart w:id="56" w:name="ref-Goldstein2004"/>
-      <w:bookmarkEnd w:id="55"/>
-      <w:r>
-        <w:t>29. Goldstein, M. L., Morris, S. A. &amp; Yen, G. G. Problems wit</w:t>
-      </w:r>
-      <w:r>
-        <w:t xml:space="preserve">h fitting to the power-law distribution. </w:t>
+      <w:bookmarkStart w:id="58" w:name="ref-Samuelson2018"/>
+      <w:bookmarkEnd w:id="57"/>
+      <w:r>
+        <w:t xml:space="preserve">32. Samuelson, A. E. &amp; Leadbeater, E. A land classification protocol for pollinator ecology research: An urbanization case study. </w:t>
       </w:r>
       <w:r>
         <w:rPr>
           <w:i/>
         </w:rPr>
-        <w:t>The European Physical Journal B - Condensed Matter and Complex Systems 2004 41:2</w:t>
+        <w:t>Ecology and Evolution</w:t>
       </w:r>
       <w:r>
         <w:t xml:space="preserve"> </w:t>
@@ -7212,90 +6887,18 @@
         <w:rPr>
           <w:b/>
         </w:rPr>
-        <w:t>41</w:t>
-      </w:r>
-      <w:r>
-        <w:t>, 255–258 (2004).</w:t>
+        <w:t>8</w:t>
+      </w:r>
+      <w:r>
+        <w:t>, 5598–5610 (2018).</w:t>
       </w:r>
     </w:p>
     <w:p>
       <w:pPr>
         <w:pStyle w:val="Bibliography"/>
       </w:pPr>
-      <w:bookmarkStart w:id="57" w:name="ref-Clauset2009"/>
-      <w:bookmarkEnd w:id="56"/>
-      <w:r>
-        <w:t>30. Clauset, A., Rohilla Shalizi, C. &amp; J Newman, M. E. POWER-LAW DISTRIBUTIONS IN EMPIRICAL DATA. (2009).</w:t>
-      </w:r>
-    </w:p>
-    <w:p>
-      <w:pPr>
-        <w:pStyle w:val="Bibliography"/>
-      </w:pPr>
-      <w:bookmarkStart w:id="58" w:name="ref-Gruter2011"/>
-      <w:bookmarkEnd w:id="57"/>
-      <w:r>
-        <w:t>31. Grüt</w:t>
-      </w:r>
-      <w:r>
-        <w:t xml:space="preserve">er, C. &amp; Ratnieks, F. L. Honeybee foragers increase the use of waggle dance information when private information becomes unrewarding. </w:t>
-      </w:r>
-      <w:r>
-        <w:rPr>
-          <w:i/>
-        </w:rPr>
-        <w:t>Animal Behaviour</w:t>
-      </w:r>
-      <w:r>
-        <w:t xml:space="preserve"> </w:t>
-      </w:r>
-      <w:r>
-        <w:rPr>
-          <w:b/>
-        </w:rPr>
-        <w:t>81</w:t>
-      </w:r>
-      <w:r>
-        <w:t>, 949–954 (2011).</w:t>
-      </w:r>
-    </w:p>
-    <w:p>
-      <w:pPr>
-        <w:pStyle w:val="Bibliography"/>
-      </w:pPr>
-      <w:bookmarkStart w:id="59" w:name="ref-Samuelson2018"/>
+      <w:bookmarkStart w:id="59" w:name="ref-Carrascal2009"/>
       <w:bookmarkEnd w:id="58"/>
-      <w:r>
-        <w:t>32. Samuelson, A. E. &amp; Leadbeater, E. A land classification protocol for pollinator e</w:t>
-      </w:r>
-      <w:r>
-        <w:t xml:space="preserve">cology research: An urbanization case study. </w:t>
-      </w:r>
-      <w:r>
-        <w:rPr>
-          <w:i/>
-        </w:rPr>
-        <w:t>Ecology and Evolution</w:t>
-      </w:r>
-      <w:r>
-        <w:t xml:space="preserve"> </w:t>
-      </w:r>
-      <w:r>
-        <w:rPr>
-          <w:b/>
-        </w:rPr>
-        <w:t>8</w:t>
-      </w:r>
-      <w:r>
-        <w:t>, 5598–5610 (2018).</w:t>
-      </w:r>
-    </w:p>
-    <w:p>
-      <w:pPr>
-        <w:pStyle w:val="Bibliography"/>
-      </w:pPr>
-      <w:bookmarkStart w:id="60" w:name="ref-Carrascal2009"/>
-      <w:bookmarkEnd w:id="59"/>
       <w:r>
         <w:lastRenderedPageBreak/>
         <w:t xml:space="preserve">33. Carrascal, L. M., Galván, I. &amp; Gordo, O. Partial least squares regression as an alternative to current regression methods used in ecology. </w:t>
@@ -7316,35 +6919,97 @@
         <w:t>118</w:t>
       </w:r>
       <w:r>
-        <w:t>, 681–690 (2009)</w:t>
-      </w:r>
-      <w:r>
-        <w:t>.</w:t>
+        <w:t>, 681–690 (2009).</w:t>
       </w:r>
     </w:p>
     <w:p>
       <w:pPr>
         <w:pStyle w:val="Bibliography"/>
       </w:pPr>
-      <w:bookmarkStart w:id="61" w:name="ref-Baldock2019"/>
+      <w:bookmarkStart w:id="60" w:name="ref-Baldock2019"/>
+      <w:bookmarkEnd w:id="59"/>
+      <w:r>
+        <w:t xml:space="preserve">34. Baldock, K. C. </w:t>
+      </w:r>
+      <w:r>
+        <w:rPr>
+          <w:i/>
+        </w:rPr>
+        <w:t>et al.</w:t>
+      </w:r>
+      <w:r>
+        <w:t xml:space="preserve"> A systems approach reveals urban pollinator hotspots and conservation opportunities. </w:t>
+      </w:r>
+      <w:r>
+        <w:rPr>
+          <w:i/>
+        </w:rPr>
+        <w:t>Nature Ecology and Evolution</w:t>
+      </w:r>
+      <w:r>
+        <w:t xml:space="preserve"> </w:t>
+      </w:r>
+      <w:r>
+        <w:rPr>
+          <w:b/>
+        </w:rPr>
+        <w:t>3</w:t>
+      </w:r>
+      <w:r>
+        <w:t>, 363–373 (2019).</w:t>
+      </w:r>
+    </w:p>
+    <w:p>
+      <w:pPr>
+        <w:pStyle w:val="Bibliography"/>
+      </w:pPr>
+      <w:bookmarkStart w:id="61" w:name="ref-Arenas2007"/>
       <w:bookmarkEnd w:id="60"/>
       <w:r>
-        <w:t xml:space="preserve">34. Baldock, K. C. </w:t>
+        <w:t xml:space="preserve">35. Arenas, A., Fernández, V. M. &amp; Farina, W. M. Floral odor learning within the hive affects honeybees’ foraging decisions. </w:t>
       </w:r>
       <w:r>
         <w:rPr>
           <w:i/>
         </w:rPr>
+        <w:t>Naturwissenschaften</w:t>
+      </w:r>
+      <w:r>
+        <w:t xml:space="preserve"> </w:t>
+      </w:r>
+      <w:r>
+        <w:rPr>
+          <w:b/>
+        </w:rPr>
+        <w:t>94</w:t>
+      </w:r>
+      <w:r>
+        <w:t>, 218–222 (2007).</w:t>
+      </w:r>
+    </w:p>
+    <w:p>
+      <w:pPr>
+        <w:pStyle w:val="Bibliography"/>
+      </w:pPr>
+      <w:bookmarkStart w:id="62" w:name="ref-Wild2021"/>
+      <w:bookmarkEnd w:id="61"/>
+      <w:r>
+        <w:t xml:space="preserve">36. Wild, B. </w:t>
+      </w:r>
+      <w:r>
+        <w:rPr>
+          <w:i/>
+        </w:rPr>
         <w:t>et al.</w:t>
       </w:r>
       <w:r>
-        <w:t xml:space="preserve"> A systems approach reveals urban pollinator hotspots and conservation opportunities. </w:t>
+        <w:t xml:space="preserve"> Social networks predict the life and death of honey bees. </w:t>
       </w:r>
       <w:r>
         <w:rPr>
           <w:i/>
         </w:rPr>
-        <w:t>Nature Ecology and Evolution</w:t>
+        <w:t>Nature Communications 2021 12:1</w:t>
       </w:r>
       <w:r>
         <w:t xml:space="preserve"> </w:t>
@@ -7353,26 +7018,26 @@
         <w:rPr>
           <w:b/>
         </w:rPr>
-        <w:t>3</w:t>
-      </w:r>
-      <w:r>
-        <w:t>, 363–373 (2019).</w:t>
+        <w:t>12</w:t>
+      </w:r>
+      <w:r>
+        <w:t>, 1–12 (2021).</w:t>
       </w:r>
     </w:p>
     <w:p>
       <w:pPr>
         <w:pStyle w:val="Bibliography"/>
       </w:pPr>
-      <w:bookmarkStart w:id="62" w:name="ref-Arenas2007"/>
-      <w:bookmarkEnd w:id="61"/>
-      <w:r>
-        <w:t xml:space="preserve">35. Arenas, A., Fernández, V. M. &amp; Farina, W. M. Floral odor learning within the hive affects honeybees’ foraging decisions. </w:t>
+      <w:bookmarkStart w:id="63" w:name="ref-Wario2017"/>
+      <w:bookmarkEnd w:id="62"/>
+      <w:r>
+        <w:t xml:space="preserve">37. Wario, F., Wild, B., Rojas, R. &amp; Landgraf, T. Automatic detection and decoding of honey bee waggle dances. </w:t>
       </w:r>
       <w:r>
         <w:rPr>
           <w:i/>
         </w:rPr>
-        <w:t>Naturwissenschaften</w:t>
+        <w:t>PLOS ONE</w:t>
       </w:r>
       <w:r>
         <w:t xml:space="preserve"> </w:t>
@@ -7381,97 +7046,23 @@
         <w:rPr>
           <w:b/>
         </w:rPr>
-        <w:t>94</w:t>
-      </w:r>
-      <w:r>
-        <w:t>, 218–222 (2007).</w:t>
+        <w:t>12</w:t>
+      </w:r>
+      <w:r>
+        <w:t>, e0188626 (2017).</w:t>
       </w:r>
     </w:p>
     <w:p>
       <w:pPr>
         <w:pStyle w:val="Bibliography"/>
       </w:pPr>
-      <w:bookmarkStart w:id="63" w:name="ref-Wild2021"/>
-      <w:bookmarkEnd w:id="62"/>
-      <w:r>
-        <w:t xml:space="preserve">36. Wild, B. </w:t>
-      </w:r>
-      <w:r>
-        <w:rPr>
-          <w:i/>
-        </w:rPr>
-        <w:t>et al.</w:t>
-      </w:r>
-      <w:r>
-        <w:t xml:space="preserve"> Social networks predict the life and death of honey bees. </w:t>
-      </w:r>
-      <w:r>
-        <w:rPr>
-          <w:i/>
-        </w:rPr>
-        <w:t>Nature Commun</w:t>
-      </w:r>
-      <w:r>
-        <w:rPr>
-          <w:i/>
-        </w:rPr>
-        <w:t>ications 2021 12:1</w:t>
-      </w:r>
-      <w:r>
-        <w:t xml:space="preserve"> </w:t>
-      </w:r>
-      <w:r>
-        <w:rPr>
-          <w:b/>
-        </w:rPr>
-        <w:t>12</w:t>
-      </w:r>
-      <w:r>
-        <w:t>, 1–12 (2021).</w:t>
-      </w:r>
-    </w:p>
-    <w:p>
-      <w:pPr>
-        <w:pStyle w:val="Bibliography"/>
-      </w:pPr>
-      <w:bookmarkStart w:id="64" w:name="ref-Wario2017"/>
-      <w:bookmarkEnd w:id="63"/>
-      <w:r>
-        <w:t xml:space="preserve">37. Wario, F., Wild, B., Rojas, R. &amp; Landgraf, T. Automatic detection and decoding of honey bee waggle dances. </w:t>
-      </w:r>
-      <w:r>
-        <w:rPr>
-          <w:i/>
-        </w:rPr>
-        <w:t>PLOS ONE</w:t>
-      </w:r>
-      <w:r>
-        <w:t xml:space="preserve"> </w:t>
-      </w:r>
-      <w:r>
-        <w:rPr>
-          <w:b/>
-        </w:rPr>
-        <w:t>12</w:t>
-      </w:r>
-      <w:r>
-        <w:t>, e0188626 (2017).</w:t>
-      </w:r>
-    </w:p>
-    <w:p>
-      <w:pPr>
-        <w:pStyle w:val="Bibliography"/>
-      </w:pPr>
     </w:p>
     <w:p>
       <w:pPr>
         <w:pStyle w:val="Heading1"/>
       </w:pPr>
       <w:r>
-        <w:t xml:space="preserve">Methods </w:t>
-      </w:r>
-      <w:r>
-        <w:t>References</w:t>
+        <w:t>Methods References</w:t>
       </w:r>
     </w:p>
     <w:p>
@@ -7939,8 +7530,8 @@
         <w:pStyle w:val="Bibliography"/>
       </w:pPr>
     </w:p>
-    <w:bookmarkEnd w:id="64"/>
-    <w:bookmarkEnd w:id="28"/>
+    <w:bookmarkEnd w:id="63"/>
+    <w:bookmarkEnd w:id="27"/>
     <w:sectPr>
       <w:pgSz w:w="12240" w:h="15840"/>
       <w:pgMar w:top="1440" w:right="1440" w:bottom="1440" w:left="1440" w:header="720" w:footer="720" w:gutter="0"/>
@@ -8027,15 +7618,7 @@
         <w:annotationRef/>
       </w:r>
       <w:r>
-        <w:t xml:space="preserve">Rich proposed a more direct opening sentence to get right to the point of the need for quantifying the waggle dance. This is </w:t>
-      </w:r>
-      <w:proofErr w:type="spellStart"/>
-      <w:r>
-        <w:t>a</w:t>
-      </w:r>
-      <w:proofErr w:type="spellEnd"/>
-      <w:r>
-        <w:t xml:space="preserve"> slight paraphrasing of his proposal.</w:t>
+        <w:t>Rich proposed a more direct opening sentence to get right to the point of the need for quantifying the waggle dance. This is a slight paraphrasing of his proposal.</w:t>
       </w:r>
     </w:p>
   </w:comment>
@@ -8076,7 +7659,7 @@
       </w:r>
     </w:p>
   </w:comment>
-  <w:comment w:id="6" w:author="Palmer, Joe (2019)" w:date="2022-05-03T14:34:00Z" w:initials="PJ(">
+  <w:comment w:id="6" w:author="Palmer, Joe (2019)" w:date="2022-05-03T14:35:00Z" w:initials="PJ(">
     <w:p>
       <w:pPr>
         <w:pStyle w:val="CommentText"/>
@@ -8088,53 +7671,37 @@
         <w:annotationRef/>
       </w:r>
       <w:r>
-        <w:t>Figure to be updated by Vincent to include the distribution fits to the scatter plot above. As requested by Rich</w:t>
+        <w:t xml:space="preserve">Rich raised some issues. The UK map (inset of the main map) is very small here so can’t see much of what its about. Also, ZSL has a much smaller foraging distance range than STU, from which he raised questions about whether the model was only showing recruits because of the short distances. </w:t>
+      </w:r>
+    </w:p>
+    <w:p>
+      <w:pPr>
+        <w:pStyle w:val="CommentText"/>
+      </w:pPr>
+    </w:p>
+    <w:p>
+      <w:pPr>
+        <w:pStyle w:val="CommentText"/>
+      </w:pPr>
+      <w:r>
+        <w:t xml:space="preserve">I have made the map bigger and changed ZSL to BUR which is over the same range. This should prevent reviewers from mistaking the relationship for distance rather than shape. </w:t>
+      </w:r>
+    </w:p>
+    <w:p>
+      <w:pPr>
+        <w:pStyle w:val="CommentText"/>
+      </w:pPr>
+    </w:p>
+    <w:p>
+      <w:pPr>
+        <w:pStyle w:val="CommentText"/>
+      </w:pPr>
+      <w:r>
+        <w:t>Figure to be updated by Vincent.</w:t>
       </w:r>
     </w:p>
   </w:comment>
-  <w:comment w:id="7" w:author="Palmer, Joe (2019)" w:date="2022-05-03T14:35:00Z" w:initials="PJ(">
-    <w:p>
-      <w:pPr>
-        <w:pStyle w:val="CommentText"/>
-      </w:pPr>
-      <w:r>
-        <w:rPr>
-          <w:rStyle w:val="CommentReference"/>
-        </w:rPr>
-        <w:annotationRef/>
-      </w:r>
-      <w:r>
-        <w:t xml:space="preserve">Rich raised some issues. The UK map (inset of the main map) is very small here so can’t see much of what its about. Also, ZSL has a much smaller foraging distance range than STU, from which he raised questions about whether the model was only showing recruits because of the short distances. </w:t>
-      </w:r>
-    </w:p>
-    <w:p>
-      <w:pPr>
-        <w:pStyle w:val="CommentText"/>
-      </w:pPr>
-    </w:p>
-    <w:p>
-      <w:pPr>
-        <w:pStyle w:val="CommentText"/>
-      </w:pPr>
-      <w:r>
-        <w:t xml:space="preserve">I have made the map bigger and changed ZSL to BUR which is over the same range. This should prevent reviewers from mistaking the relationship for distance rather than shape. </w:t>
-      </w:r>
-    </w:p>
-    <w:p>
-      <w:pPr>
-        <w:pStyle w:val="CommentText"/>
-      </w:pPr>
-    </w:p>
-    <w:p>
-      <w:pPr>
-        <w:pStyle w:val="CommentText"/>
-      </w:pPr>
-      <w:r>
-        <w:t>Figure to be updated by Vincent.</w:t>
-      </w:r>
-    </w:p>
-  </w:comment>
-  <w:comment w:id="8" w:author="Palmer, Joe (2019)" w:date="2022-05-03T14:01:00Z" w:initials="PJ(">
+  <w:comment w:id="7" w:author="Palmer, Joe (2019)" w:date="2022-05-03T14:01:00Z" w:initials="PJ(">
     <w:p>
       <w:pPr>
         <w:pStyle w:val="CommentText"/>
@@ -8207,7 +7774,7 @@
       </w:r>
     </w:p>
   </w:comment>
-  <w:comment w:id="9" w:author="Palmer, Joe (2019)" w:date="2022-05-03T14:06:00Z" w:initials="PJ(">
+  <w:comment w:id="8" w:author="Palmer, Joe (2019)" w:date="2022-05-03T14:06:00Z" w:initials="PJ(">
     <w:p>
       <w:pPr>
         <w:pStyle w:val="CommentText"/>
@@ -8261,7 +7828,7 @@
       </w:r>
     </w:p>
   </w:comment>
-  <w:comment w:id="11" w:author="Palmer, Joe (2019)" w:date="2022-05-03T14:08:00Z" w:initials="PJ(">
+  <w:comment w:id="10" w:author="Palmer, Joe (2019)" w:date="2022-05-03T14:08:00Z" w:initials="PJ(">
     <w:p>
       <w:pPr>
         <w:pStyle w:val="CommentText"/>
@@ -8314,27 +7881,19 @@
         <w:t xml:space="preserve">This was a Vincent change </w:t>
       </w:r>
       <w:r>
-        <w:t xml:space="preserve">as the previous one was shooting </w:t>
+        <w:t xml:space="preserve">as the previous one was shooting our argument in the foot. I have added in the next sentence to say it goes against the </w:t>
       </w:r>
       <w:proofErr w:type="spellStart"/>
       <w:r>
-        <w:t>our</w:t>
+        <w:t>agri</w:t>
       </w:r>
       <w:proofErr w:type="spellEnd"/>
       <w:r>
-        <w:t xml:space="preserve"> argument in the foot. I have added in the next sentence to say it goes against the </w:t>
-      </w:r>
-      <w:proofErr w:type="spellStart"/>
-      <w:r>
-        <w:t>agri</w:t>
-      </w:r>
-      <w:proofErr w:type="spellEnd"/>
-      <w:r>
         <w:t>-rural trend.</w:t>
       </w:r>
     </w:p>
   </w:comment>
-  <w:comment w:id="12" w:author="Palmer, Joe (2019)" w:date="2022-05-03T14:11:00Z" w:initials="PJ(">
+  <w:comment w:id="11" w:author="Palmer, Joe (2019)" w:date="2022-05-03T14:11:00Z" w:initials="PJ(">
     <w:p>
       <w:pPr>
         <w:pStyle w:val="CommentText"/>
@@ -8388,7 +7947,7 @@
       </w:r>
     </w:p>
   </w:comment>
-  <w:comment w:id="13" w:author="Palmer, Joe (2019)" w:date="2022-05-03T13:59:00Z" w:initials="PJ(">
+  <w:comment w:id="12" w:author="Palmer, Joe (2019)" w:date="2022-05-03T13:59:00Z" w:initials="PJ(">
     <w:p>
       <w:pPr>
         <w:pStyle w:val="CommentText"/>
@@ -8404,7 +7963,7 @@
       </w:r>
     </w:p>
   </w:comment>
-  <w:comment w:id="17" w:author="Palmer, Joe (2019)" w:date="2022-05-03T14:32:00Z" w:initials="PJ(">
+  <w:comment w:id="16" w:author="Palmer, Joe (2019)" w:date="2022-05-03T14:32:00Z" w:initials="PJ(">
     <w:p>
       <w:pPr>
         <w:pStyle w:val="CommentText"/>
@@ -8436,7 +7995,6 @@
   <w15:commentEx w15:paraId="38EF91F8" w15:done="0"/>
   <w15:commentEx w15:paraId="3413BE07" w15:done="0"/>
   <w15:commentEx w15:paraId="71262FE2" w15:done="0"/>
-  <w15:commentEx w15:paraId="02966A2D" w15:done="0"/>
   <w15:commentEx w15:paraId="32F4EE53" w15:done="0"/>
   <w15:commentEx w15:paraId="5D910973" w15:done="0"/>
   <w15:commentEx w15:paraId="5B05D4EF" w15:done="0"/>
@@ -8452,7 +8010,6 @@
   <w16cex:commentExtensible w16cex:durableId="261BB883" w16cex:dateUtc="2022-05-03T13:19:00Z"/>
   <w16cex:commentExtensible w16cex:durableId="261BB279" w16cex:dateUtc="2022-05-03T12:54:00Z"/>
   <w16cex:commentExtensible w16cex:durableId="261BB325" w16cex:dateUtc="2022-05-03T12:56:00Z"/>
-  <w16cex:commentExtensible w16cex:durableId="261BBBF4" w16cex:dateUtc="2022-05-03T13:34:00Z"/>
   <w16cex:commentExtensible w16cex:durableId="261BBC1E" w16cex:dateUtc="2022-05-03T13:35:00Z"/>
   <w16cex:commentExtensible w16cex:durableId="261BB449" w16cex:dateUtc="2022-05-03T13:01:00Z"/>
   <w16cex:commentExtensible w16cex:durableId="261BB568" w16cex:dateUtc="2022-05-03T13:06:00Z"/>
@@ -8468,7 +8025,6 @@
   <w16cid:commentId w16cid:paraId="38EF91F8" w16cid:durableId="261BB883"/>
   <w16cid:commentId w16cid:paraId="3413BE07" w16cid:durableId="261BB279"/>
   <w16cid:commentId w16cid:paraId="71262FE2" w16cid:durableId="261BB325"/>
-  <w16cid:commentId w16cid:paraId="02966A2D" w16cid:durableId="261BBBF4"/>
   <w16cid:commentId w16cid:paraId="32F4EE53" w16cid:durableId="261BBC1E"/>
   <w16cid:commentId w16cid:paraId="5D910973" w16cid:durableId="261BB449"/>
   <w16cid:commentId w16cid:paraId="5B05D4EF" w16cid:durableId="261BB568"/>
@@ -8905,6 +8461,13 @@
     <w:lsdException w:name="Placeholder Text" w:semiHidden="1"/>
     <w:lsdException w:name="Light Shading"/>
     <w:lsdException w:name="Light List"/>
+    <w:lsdException w:name="Light Grid"/>
+    <w:lsdException w:name="Medium Shading 1"/>
+    <w:lsdException w:name="Medium Shading 2"/>
+    <w:lsdException w:name="Medium List 1"/>
+    <w:lsdException w:name="Medium List 2"/>
+    <w:lsdException w:name="Medium Grid 1"/>
+    <w:lsdException w:name="Medium Grid 2"/>
     <w:lsdException w:name="Medium Grid 3"/>
     <w:lsdException w:name="Dark List"/>
     <w:lsdException w:name="Colorful Shading"/>

</xml_diff>